<commit_message>
Un e a été oublié à Little groupe
</commit_message>
<xml_diff>
--- a/support/POEC PROJET GR1.docx
+++ b/support/POEC PROJET GR1.docx
@@ -52,16 +52,7 @@
     </w:p>
     <w:p>
       <w:r>
-        <w:t>PO-AC-0</w:t>
-      </w:r>
-      <w:r>
-        <w:t>2</w:t>
-      </w:r>
-      <w:r>
-        <w:t xml:space="preserve"> – Accéder au site</w:t>
-      </w:r>
-      <w:r>
-        <w:t xml:space="preserve"> avec une mauvaise adresse</w:t>
+        <w:t>PO-AC-02 – Accéder au site avec une mauvaise adresse</w:t>
       </w:r>
     </w:p>
     <w:p/>
@@ -95,19 +86,32 @@
     </w:p>
     <w:p>
       <w:r>
+        <w:t>PO-AU-02 – Se</w:t>
+      </w:r>
+      <w:r>
+        <w:t xml:space="preserve"> </w:t>
+      </w:r>
+      <w:r>
+        <w:t xml:space="preserve">créer un compte avec Google </w:t>
+      </w:r>
+      <w:proofErr w:type="spellStart"/>
+      <w:r>
+        <w:t>Auth</w:t>
+      </w:r>
+      <w:proofErr w:type="spellEnd"/>
+      <w:r>
+        <w:t xml:space="preserve"> (Compte existant et non connecté)</w:t>
+      </w:r>
+    </w:p>
+    <w:p>
+      <w:r>
         <w:t>PO-AU-0</w:t>
       </w:r>
       <w:r>
-        <w:t>2</w:t>
-      </w:r>
-      <w:r>
-        <w:t xml:space="preserve"> – Se</w:t>
-      </w:r>
-      <w:r>
-        <w:t xml:space="preserve"> </w:t>
-      </w:r>
-      <w:r>
-        <w:t xml:space="preserve">créer un compte avec Google </w:t>
+        <w:t>3</w:t>
+      </w:r>
+      <w:r>
+        <w:t xml:space="preserve"> – Se créer un compte avec Google </w:t>
       </w:r>
       <w:proofErr w:type="spellStart"/>
       <w:r>
@@ -115,24 +119,41 @@
       </w:r>
       <w:proofErr w:type="spellEnd"/>
       <w:r>
+        <w:t xml:space="preserve"> (Compte non existant)</w:t>
+      </w:r>
+    </w:p>
+    <w:p>
+      <w:r>
+        <w:t xml:space="preserve">PO-AU-04 – Se connecter avec Google </w:t>
+      </w:r>
+      <w:proofErr w:type="spellStart"/>
+      <w:r>
+        <w:t>Auth</w:t>
+      </w:r>
+      <w:proofErr w:type="spellEnd"/>
+      <w:r>
+        <w:t xml:space="preserve"> (</w:t>
+      </w:r>
+      <w:r>
+        <w:t>Compte existant et déjà connecté)</w:t>
+      </w:r>
+    </w:p>
+    <w:p>
+      <w:r>
+        <w:t xml:space="preserve">PO-AU-05 – Se connecter avec Google </w:t>
+      </w:r>
+      <w:proofErr w:type="spellStart"/>
+      <w:r>
+        <w:t>Auth</w:t>
+      </w:r>
+      <w:proofErr w:type="spellEnd"/>
+      <w:r>
         <w:t xml:space="preserve"> (Compte existant et non connecté)</w:t>
       </w:r>
     </w:p>
     <w:p>
       <w:r>
-        <w:t>PO-AU-0</w:t>
-      </w:r>
-      <w:r>
-        <w:t>3</w:t>
-      </w:r>
-      <w:r>
-        <w:t xml:space="preserve"> – Se </w:t>
-      </w:r>
-      <w:r>
-        <w:t xml:space="preserve">créer un compte </w:t>
-      </w:r>
-      <w:r>
-        <w:t xml:space="preserve">avec Google </w:t>
+        <w:t xml:space="preserve">PO-AU-06 – Se connecter avec Google </w:t>
       </w:r>
       <w:proofErr w:type="spellStart"/>
       <w:r>
@@ -140,12 +161,12 @@
       </w:r>
       <w:proofErr w:type="spellEnd"/>
       <w:r>
-        <w:t xml:space="preserve"> (Compte non existant)</w:t>
-      </w:r>
-    </w:p>
-    <w:p>
-      <w:r>
-        <w:t xml:space="preserve">PO-AU-04 – Se connecter avec Google </w:t>
+        <w:t xml:space="preserve"> (Compte existant et connecté mais non créer)</w:t>
+      </w:r>
+    </w:p>
+    <w:p>
+      <w:r>
+        <w:t xml:space="preserve">PO-AU-07 – Se connecter avec Google </w:t>
       </w:r>
       <w:proofErr w:type="spellStart"/>
       <w:r>
@@ -153,73 +174,7 @@
       </w:r>
       <w:proofErr w:type="spellEnd"/>
       <w:r>
-        <w:t xml:space="preserve"> (</w:t>
-      </w:r>
-      <w:r>
-        <w:t>Compte existant et déjà connecté)</w:t>
-      </w:r>
-    </w:p>
-    <w:p>
-      <w:r>
-        <w:t>PO-AU-0</w:t>
-      </w:r>
-      <w:r>
-        <w:t>5</w:t>
-      </w:r>
-      <w:r>
-        <w:t xml:space="preserve"> – Se connecter avec Google </w:t>
-      </w:r>
-      <w:proofErr w:type="spellStart"/>
-      <w:r>
-        <w:t>Auth</w:t>
-      </w:r>
-      <w:proofErr w:type="spellEnd"/>
-      <w:r>
-        <w:t xml:space="preserve"> (Compte existant et </w:t>
-      </w:r>
-      <w:r>
-        <w:t>non</w:t>
-      </w:r>
-      <w:r>
-        <w:t xml:space="preserve"> connecté)</w:t>
-      </w:r>
-    </w:p>
-    <w:p>
-      <w:r>
-        <w:t xml:space="preserve">PO-AU-06 – Se connecter avec Google </w:t>
-      </w:r>
-      <w:proofErr w:type="spellStart"/>
-      <w:r>
-        <w:t>Auth</w:t>
-      </w:r>
-      <w:proofErr w:type="spellEnd"/>
-      <w:r>
-        <w:t xml:space="preserve"> (Compte existant et connecté mais non créer)</w:t>
-      </w:r>
-    </w:p>
-    <w:p>
-      <w:r>
-        <w:t>PO-AU-0</w:t>
-      </w:r>
-      <w:r>
-        <w:t>7</w:t>
-      </w:r>
-      <w:r>
-        <w:t xml:space="preserve"> – Se connecter avec Google </w:t>
-      </w:r>
-      <w:proofErr w:type="spellStart"/>
-      <w:r>
-        <w:t>Auth</w:t>
-      </w:r>
-      <w:proofErr w:type="spellEnd"/>
-      <w:r>
-        <w:t xml:space="preserve"> (Compte existant et </w:t>
-      </w:r>
-      <w:r>
-        <w:t xml:space="preserve">non </w:t>
-      </w:r>
-      <w:r>
-        <w:t>connecté mais non créer)</w:t>
+        <w:t xml:space="preserve"> (Compte existant et non connecté mais non créer)</w:t>
       </w:r>
     </w:p>
     <w:p>
@@ -331,16 +286,13 @@
         <w:t>PO</w:t>
       </w:r>
       <w:r>
-        <w:t xml:space="preserve">-CR-04 - </w:t>
-      </w:r>
-      <w:r>
-        <w:t xml:space="preserve">Demander un nouveau mot de passe avec un compte </w:t>
-      </w:r>
-      <w:r>
-        <w:t xml:space="preserve">non </w:t>
-      </w:r>
-      <w:r>
-        <w:t>existant (</w:t>
+        <w:t xml:space="preserve">-CR-04 </w:t>
+      </w:r>
+      <w:r>
+        <w:t xml:space="preserve">- </w:t>
+      </w:r>
+      <w:r>
+        <w:t>Demander un nouveau mot de passe avec un compte non existant (</w:t>
       </w:r>
       <w:proofErr w:type="spellStart"/>
       <w:r>
@@ -361,7 +313,86 @@
     </w:p>
     <w:p>
       <w:r>
-        <w:t>PO-CR-05 – Se déconnecter</w:t>
+        <w:t xml:space="preserve">PO-CR-05 - Demander un nouveau mot de passe avec un </w:t>
+      </w:r>
+      <w:proofErr w:type="gramStart"/>
+      <w:r>
+        <w:t>email</w:t>
+      </w:r>
+      <w:proofErr w:type="gramEnd"/>
+      <w:r>
+        <w:t xml:space="preserve"> invalide</w:t>
+      </w:r>
+      <w:r>
+        <w:t xml:space="preserve"> (</w:t>
+      </w:r>
+      <w:proofErr w:type="spellStart"/>
+      <w:r>
+        <w:t>Forgot</w:t>
+      </w:r>
+      <w:proofErr w:type="spellEnd"/>
+      <w:r>
+        <w:t xml:space="preserve"> </w:t>
+      </w:r>
+      <w:proofErr w:type="spellStart"/>
+      <w:r>
+        <w:t>password</w:t>
+      </w:r>
+      <w:proofErr w:type="spellEnd"/>
+      <w:r>
+        <w:t>)</w:t>
+      </w:r>
+    </w:p>
+    <w:p>
+      <w:r>
+        <w:t>PO-CR-0</w:t>
+      </w:r>
+      <w:r>
+        <w:t>6</w:t>
+      </w:r>
+      <w:r>
+        <w:t xml:space="preserve"> - Demander un nouveau mot de passe avec </w:t>
+      </w:r>
+      <w:r>
+        <w:t xml:space="preserve">un champ </w:t>
+      </w:r>
+      <w:proofErr w:type="gramStart"/>
+      <w:r>
+        <w:t>email</w:t>
+      </w:r>
+      <w:proofErr w:type="gramEnd"/>
+      <w:r>
+        <w:t xml:space="preserve"> vide</w:t>
+      </w:r>
+      <w:r>
+        <w:t xml:space="preserve"> (</w:t>
+      </w:r>
+      <w:proofErr w:type="spellStart"/>
+      <w:r>
+        <w:t>Forgot</w:t>
+      </w:r>
+      <w:proofErr w:type="spellEnd"/>
+      <w:r>
+        <w:t xml:space="preserve"> </w:t>
+      </w:r>
+      <w:proofErr w:type="spellStart"/>
+      <w:r>
+        <w:t>password</w:t>
+      </w:r>
+      <w:proofErr w:type="spellEnd"/>
+      <w:r>
+        <w:t>)</w:t>
+      </w:r>
+    </w:p>
+    <w:p>
+      <w:r>
+        <w:t>PO-CR-0</w:t>
+      </w:r>
+      <w:r>
+        <w:t>7</w:t>
+      </w:r>
+      <w:r>
+        <w:t xml:space="preserve"> – Se déconnecter</w:t>
       </w:r>
     </w:p>
     <w:p/>
@@ -369,7 +400,6 @@
     <w:p/>
     <w:p>
       <w:r>
-        <w:lastRenderedPageBreak/>
         <w:t>Messages d’erreur</w:t>
       </w:r>
     </w:p>

</xml_diff>

<commit_message>
Sorry je me suis trompé sur les identifiants des cas de test de connexion
</commit_message>
<xml_diff>
--- a/support/POEC PROJET GR1.docx
+++ b/support/POEC PROJET GR1.docx
@@ -73,15 +73,7 @@
     </w:p>
     <w:p>
       <w:r>
-        <w:t xml:space="preserve">PO-AU-01 – Se créer un compte avec Google </w:t>
-      </w:r>
-      <w:proofErr w:type="spellStart"/>
-      <w:r>
-        <w:t>Auth</w:t>
-      </w:r>
-      <w:proofErr w:type="spellEnd"/>
-      <w:r>
-        <w:t xml:space="preserve"> (Compte existant et déjà connecté)</w:t>
+        <w:t>PO-AU-01 – Se créer un compte avec Google Auth (Compte existant et déjà connecté)</w:t>
       </w:r>
     </w:p>
     <w:p>
@@ -92,15 +84,7 @@
         <w:t xml:space="preserve"> </w:t>
       </w:r>
       <w:r>
-        <w:t xml:space="preserve">créer un compte avec Google </w:t>
-      </w:r>
-      <w:proofErr w:type="spellStart"/>
-      <w:r>
-        <w:t>Auth</w:t>
-      </w:r>
-      <w:proofErr w:type="spellEnd"/>
-      <w:r>
-        <w:t xml:space="preserve"> (Compte existant et non connecté)</w:t>
+        <w:t>créer un compte avec Google Auth (Compte existant et non connecté)</w:t>
       </w:r>
     </w:p>
     <w:p>
@@ -111,28 +95,12 @@
         <w:t>3</w:t>
       </w:r>
       <w:r>
-        <w:t xml:space="preserve"> – Se créer un compte avec Google </w:t>
-      </w:r>
-      <w:proofErr w:type="spellStart"/>
-      <w:r>
-        <w:t>Auth</w:t>
-      </w:r>
-      <w:proofErr w:type="spellEnd"/>
-      <w:r>
-        <w:t xml:space="preserve"> (Compte non existant)</w:t>
-      </w:r>
-    </w:p>
-    <w:p>
-      <w:r>
-        <w:t xml:space="preserve">PO-AU-04 – Se connecter avec Google </w:t>
-      </w:r>
-      <w:proofErr w:type="spellStart"/>
-      <w:r>
-        <w:t>Auth</w:t>
-      </w:r>
-      <w:proofErr w:type="spellEnd"/>
-      <w:r>
-        <w:t xml:space="preserve"> (</w:t>
+        <w:t xml:space="preserve"> – Se créer un compte avec Google Auth (Compte non existant)</w:t>
+      </w:r>
+    </w:p>
+    <w:p>
+      <w:r>
+        <w:t>PO-AU-04 – Se connecter avec Google Auth (</w:t>
       </w:r>
       <w:r>
         <w:t>Compte existant et déjà connecté)</w:t>
@@ -140,54 +108,22 @@
     </w:p>
     <w:p>
       <w:r>
-        <w:t xml:space="preserve">PO-AU-05 – Se connecter avec Google </w:t>
-      </w:r>
-      <w:proofErr w:type="spellStart"/>
-      <w:r>
-        <w:t>Auth</w:t>
-      </w:r>
-      <w:proofErr w:type="spellEnd"/>
-      <w:r>
-        <w:t xml:space="preserve"> (Compte existant et non connecté)</w:t>
-      </w:r>
-    </w:p>
-    <w:p>
-      <w:r>
-        <w:t xml:space="preserve">PO-AU-06 – Se connecter avec Google </w:t>
-      </w:r>
-      <w:proofErr w:type="spellStart"/>
-      <w:r>
-        <w:t>Auth</w:t>
-      </w:r>
-      <w:proofErr w:type="spellEnd"/>
-      <w:r>
-        <w:t xml:space="preserve"> (Compte existant et connecté mais non créer)</w:t>
-      </w:r>
-    </w:p>
-    <w:p>
-      <w:r>
-        <w:t xml:space="preserve">PO-AU-07 – Se connecter avec Google </w:t>
-      </w:r>
-      <w:proofErr w:type="spellStart"/>
-      <w:r>
-        <w:t>Auth</w:t>
-      </w:r>
-      <w:proofErr w:type="spellEnd"/>
-      <w:r>
-        <w:t xml:space="preserve"> (Compte existant et non connecté mais non créer)</w:t>
-      </w:r>
-    </w:p>
-    <w:p>
-      <w:r>
-        <w:t xml:space="preserve">PO-AU-08 – Se connecter avec Google </w:t>
-      </w:r>
-      <w:proofErr w:type="spellStart"/>
-      <w:r>
-        <w:t>Auth</w:t>
-      </w:r>
-      <w:proofErr w:type="spellEnd"/>
-      <w:r>
-        <w:t xml:space="preserve"> (Compte non existant</w:t>
+        <w:t>PO-AU-05 – Se connecter avec Google Auth (Compte existant et non connecté)</w:t>
+      </w:r>
+    </w:p>
+    <w:p>
+      <w:r>
+        <w:t>PO-AU-06 – Se connecter avec Google Auth (Compte existant et connecté mais non créer)</w:t>
+      </w:r>
+    </w:p>
+    <w:p>
+      <w:r>
+        <w:t>PO-AU-07 – Se connecter avec Google Auth (Compte existant et non connecté mais non créer)</w:t>
+      </w:r>
+    </w:p>
+    <w:p>
+      <w:r>
+        <w:t>PO-AU-08 – Se connecter avec Google Auth (Compte non existant</w:t>
       </w:r>
     </w:p>
     <w:p/>
@@ -246,39 +182,41 @@
     </w:p>
     <w:p>
       <w:r>
-        <w:t>PO-CR-01 – Se connecter avec des identifiants valides</w:t>
-      </w:r>
-    </w:p>
-    <w:p>
-      <w:r>
-        <w:t>PO-CR-02 – Se connecter avec des identifiants invalides</w:t>
-      </w:r>
-    </w:p>
-    <w:p>
-      <w:r>
-        <w:t>PO-CR-03 – Demander un nouveau mot de passe</w:t>
+        <w:t>PO-C</w:t>
+      </w:r>
+      <w:r>
+        <w:t>O</w:t>
+      </w:r>
+      <w:r>
+        <w:t>-01 – Se connecter avec des identifiants valides</w:t>
+      </w:r>
+    </w:p>
+    <w:p>
+      <w:r>
+        <w:t>PO-C</w:t>
+      </w:r>
+      <w:r>
+        <w:t>O</w:t>
+      </w:r>
+      <w:r>
+        <w:t>-02 – Se connecter avec des identifiants invalides</w:t>
+      </w:r>
+    </w:p>
+    <w:p>
+      <w:r>
+        <w:t>PO-C</w:t>
+      </w:r>
+      <w:r>
+        <w:t>O</w:t>
+      </w:r>
+      <w:r>
+        <w:t>-03 – Demander un nouveau mot de passe</w:t>
       </w:r>
       <w:r>
         <w:t xml:space="preserve"> avec un compte existant</w:t>
       </w:r>
       <w:r>
-        <w:t xml:space="preserve"> (</w:t>
-      </w:r>
-      <w:proofErr w:type="spellStart"/>
-      <w:r>
-        <w:t>Forgot</w:t>
-      </w:r>
-      <w:proofErr w:type="spellEnd"/>
-      <w:r>
-        <w:t xml:space="preserve"> </w:t>
-      </w:r>
-      <w:proofErr w:type="spellStart"/>
-      <w:r>
-        <w:t>password</w:t>
-      </w:r>
-      <w:proofErr w:type="spellEnd"/>
-      <w:r>
-        <w:t>)</w:t>
+        <w:t xml:space="preserve"> (Forgot password)</w:t>
       </w:r>
     </w:p>
     <w:p>
@@ -286,66 +224,47 @@
         <w:t>PO</w:t>
       </w:r>
       <w:r>
-        <w:t xml:space="preserve">-CR-04 </w:t>
+        <w:t>-C</w:t>
+      </w:r>
+      <w:r>
+        <w:t>O</w:t>
+      </w:r>
+      <w:r>
+        <w:t xml:space="preserve">-04 </w:t>
       </w:r>
       <w:r>
         <w:t xml:space="preserve">- </w:t>
       </w:r>
       <w:r>
-        <w:t>Demander un nouveau mot de passe avec un compte non existant (</w:t>
-      </w:r>
-      <w:proofErr w:type="spellStart"/>
-      <w:r>
-        <w:t>Forgot</w:t>
-      </w:r>
-      <w:proofErr w:type="spellEnd"/>
-      <w:r>
-        <w:t xml:space="preserve"> </w:t>
-      </w:r>
-      <w:proofErr w:type="spellStart"/>
-      <w:r>
-        <w:t>password</w:t>
-      </w:r>
-      <w:proofErr w:type="spellEnd"/>
-      <w:r>
-        <w:t>)</w:t>
-      </w:r>
-    </w:p>
-    <w:p>
-      <w:r>
-        <w:t xml:space="preserve">PO-CR-05 - Demander un nouveau mot de passe avec un </w:t>
-      </w:r>
-      <w:proofErr w:type="gramStart"/>
-      <w:r>
-        <w:t>email</w:t>
-      </w:r>
-      <w:proofErr w:type="gramEnd"/>
-      <w:r>
-        <w:t xml:space="preserve"> invalide</w:t>
-      </w:r>
-      <w:r>
-        <w:t xml:space="preserve"> (</w:t>
-      </w:r>
-      <w:proofErr w:type="spellStart"/>
-      <w:r>
-        <w:t>Forgot</w:t>
-      </w:r>
-      <w:proofErr w:type="spellEnd"/>
-      <w:r>
-        <w:t xml:space="preserve"> </w:t>
-      </w:r>
-      <w:proofErr w:type="spellStart"/>
-      <w:r>
-        <w:t>password</w:t>
-      </w:r>
-      <w:proofErr w:type="spellEnd"/>
-      <w:r>
-        <w:t>)</w:t>
-      </w:r>
-    </w:p>
-    <w:p>
-      <w:r>
-        <w:t>PO-CR-0</w:t>
+        <w:t>Demander un nouveau mot de passe avec un compte non existant (Forgot password)</w:t>
+      </w:r>
+    </w:p>
+    <w:p>
+      <w:r>
+        <w:t>PO-C</w:t>
+      </w:r>
+      <w:r>
+        <w:t>O</w:t>
+      </w:r>
+      <w:r>
+        <w:t xml:space="preserve">-05 - Demander un nouveau mot de passe avec un </w:t>
+      </w:r>
+      <w:r>
+        <w:t>email invalide</w:t>
+      </w:r>
+      <w:r>
+        <w:t xml:space="preserve"> (Forgot password)</w:t>
+      </w:r>
+    </w:p>
+    <w:p>
+      <w:r>
+        <w:t>PO-C</w:t>
+      </w:r>
+      <w:r>
+        <w:t>O</w:t>
+      </w:r>
+      <w:r>
+        <w:t>-0</w:t>
       </w:r>
       <w:r>
         <w:t>6</w:t>
@@ -354,39 +273,21 @@
         <w:t xml:space="preserve"> - Demander un nouveau mot de passe avec </w:t>
       </w:r>
       <w:r>
-        <w:t xml:space="preserve">un champ </w:t>
-      </w:r>
-      <w:proofErr w:type="gramStart"/>
-      <w:r>
-        <w:t>email</w:t>
-      </w:r>
-      <w:proofErr w:type="gramEnd"/>
-      <w:r>
-        <w:t xml:space="preserve"> vide</w:t>
-      </w:r>
-      <w:r>
-        <w:t xml:space="preserve"> (</w:t>
-      </w:r>
-      <w:proofErr w:type="spellStart"/>
-      <w:r>
-        <w:t>Forgot</w:t>
-      </w:r>
-      <w:proofErr w:type="spellEnd"/>
-      <w:r>
-        <w:t xml:space="preserve"> </w:t>
-      </w:r>
-      <w:proofErr w:type="spellStart"/>
-      <w:r>
-        <w:t>password</w:t>
-      </w:r>
-      <w:proofErr w:type="spellEnd"/>
-      <w:r>
-        <w:t>)</w:t>
-      </w:r>
-    </w:p>
-    <w:p>
-      <w:r>
-        <w:t>PO-CR-0</w:t>
+        <w:t>un champ email vide</w:t>
+      </w:r>
+      <w:r>
+        <w:t xml:space="preserve"> (Forgot password)</w:t>
+      </w:r>
+    </w:p>
+    <w:p>
+      <w:r>
+        <w:t>PO-C</w:t>
+      </w:r>
+      <w:r>
+        <w:t>O</w:t>
+      </w:r>
+      <w:r>
+        <w:t>-0</w:t>
       </w:r>
       <w:r>
         <w:t>7</w:t>
@@ -405,23 +306,7 @@
     </w:p>
     <w:p>
       <w:r>
-        <w:t xml:space="preserve">Veuillez inclure « @ » dans l’adresse </w:t>
-      </w:r>
-      <w:proofErr w:type="gramStart"/>
-      <w:r>
-        <w:t>e-mail</w:t>
-      </w:r>
-      <w:proofErr w:type="gramEnd"/>
-      <w:r>
-        <w:t xml:space="preserve">. Il manque un symbole « @ » dans « {Champ </w:t>
-      </w:r>
-      <w:proofErr w:type="gramStart"/>
-      <w:r>
-        <w:t>email</w:t>
-      </w:r>
-      <w:proofErr w:type="gramEnd"/>
-      <w:r>
-        <w:t>} »</w:t>
+        <w:t>Veuillez inclure « @ » dans l’adresse e-mail. Il manque un symbole « @ » dans « {Champ email} »</w:t>
       </w:r>
     </w:p>
     <w:p/>
@@ -432,31 +317,7 @@
     </w:p>
     <w:p>
       <w:r>
-        <w:t xml:space="preserve">Faire ticket Jira pour </w:t>
-      </w:r>
-      <w:proofErr w:type="spellStart"/>
-      <w:r>
-        <w:t>forgot</w:t>
-      </w:r>
-      <w:proofErr w:type="spellEnd"/>
-      <w:r>
-        <w:t xml:space="preserve"> </w:t>
-      </w:r>
-      <w:proofErr w:type="spellStart"/>
-      <w:r>
-        <w:t>password</w:t>
-      </w:r>
-      <w:proofErr w:type="spellEnd"/>
-      <w:r>
-        <w:t xml:space="preserve"> car </w:t>
-      </w:r>
-      <w:proofErr w:type="gramStart"/>
-      <w:r>
-        <w:t>l’email</w:t>
-      </w:r>
-      <w:proofErr w:type="gramEnd"/>
-      <w:r>
-        <w:t xml:space="preserve"> ne s’envoie pas</w:t>
+        <w:t>Faire ticket Jira pour forgot password car l’email ne s’envoie pas</w:t>
       </w:r>
     </w:p>
     <w:p/>

</xml_diff>

<commit_message>
ajout cas invalides pour création de compte
</commit_message>
<xml_diff>
--- a/support/POEC PROJET GR1.docx
+++ b/support/POEC PROJET GR1.docx
@@ -321,7 +321,88 @@
       </w:r>
     </w:p>
     <w:p/>
-    <w:p/>
+    <w:p>
+      <w:r>
+        <w:t>CAS INVALIDE</w:t>
+      </w:r>
+    </w:p>
+    <w:p>
+      <w:r>
+        <w:t>Création de compte</w:t>
+      </w:r>
+    </w:p>
+    <w:p>
+      <w:pPr>
+        <w:pStyle w:val="Paragraphedeliste"/>
+        <w:numPr>
+          <w:ilvl w:val="0"/>
+          <w:numId w:val="1"/>
+        </w:numPr>
+      </w:pPr>
+      <w:r>
+        <w:t>Tous les champs sont vides</w:t>
+      </w:r>
+    </w:p>
+    <w:p>
+      <w:pPr>
+        <w:pStyle w:val="Paragraphedeliste"/>
+        <w:numPr>
+          <w:ilvl w:val="0"/>
+          <w:numId w:val="1"/>
+        </w:numPr>
+      </w:pPr>
+      <w:r>
+        <w:t>Email « toto »</w:t>
+      </w:r>
+    </w:p>
+    <w:p>
+      <w:pPr>
+        <w:pStyle w:val="Paragraphedeliste"/>
+        <w:numPr>
+          <w:ilvl w:val="0"/>
+          <w:numId w:val="1"/>
+        </w:numPr>
+      </w:pPr>
+      <w:r>
+        <w:t>Email « toto@ »</w:t>
+      </w:r>
+    </w:p>
+    <w:p>
+      <w:pPr>
+        <w:pStyle w:val="Paragraphedeliste"/>
+        <w:numPr>
+          <w:ilvl w:val="0"/>
+          <w:numId w:val="1"/>
+        </w:numPr>
+      </w:pPr>
+      <w:r>
+        <w:t>Email « toto@gmail »</w:t>
+      </w:r>
+    </w:p>
+    <w:p>
+      <w:pPr>
+        <w:pStyle w:val="Paragraphedeliste"/>
+        <w:numPr>
+          <w:ilvl w:val="0"/>
+          <w:numId w:val="1"/>
+        </w:numPr>
+      </w:pPr>
+      <w:r>
+        <w:t>Password inférieur à 8</w:t>
+      </w:r>
+    </w:p>
+    <w:p>
+      <w:pPr>
+        <w:pStyle w:val="Paragraphedeliste"/>
+        <w:numPr>
+          <w:ilvl w:val="0"/>
+          <w:numId w:val="1"/>
+        </w:numPr>
+      </w:pPr>
+      <w:r>
+        <w:t>Password et Confirm Password sont différents</w:t>
+      </w:r>
+    </w:p>
     <w:sectPr>
       <w:pgSz w:w="11906" w:h="16838"/>
       <w:pgMar w:top="1417" w:right="1417" w:bottom="1417" w:left="1417" w:header="708" w:footer="708" w:gutter="0"/>
@@ -330,6 +411,103 @@
     </w:sectPr>
   </w:body>
 </w:document>
+</file>
+
+<file path=word/numbering.xml><?xml version="1.0" encoding="utf-8"?>
+<w:numbering xmlns:wpc="http://schemas.microsoft.com/office/word/2010/wordprocessingCanvas" xmlns:cx="http://schemas.microsoft.com/office/drawing/2014/chartex" xmlns:cx1="http://schemas.microsoft.com/office/drawing/2015/9/8/chartex" xmlns:cx2="http://schemas.microsoft.com/office/drawing/2015/10/21/chartex" xmlns:cx3="http://schemas.microsoft.com/office/drawing/2016/5/9/chartex" xmlns:cx4="http://schemas.microsoft.com/office/drawing/2016/5/10/chartex" xmlns:cx5="http://schemas.microsoft.com/office/drawing/2016/5/11/chartex" xmlns:cx6="http://schemas.microsoft.com/office/drawing/2016/5/12/chartex" xmlns:cx7="http://schemas.microsoft.com/office/drawing/2016/5/13/chartex" xmlns:cx8="http://schemas.microsoft.com/office/drawing/2016/5/14/chartex" xmlns:mc="http://schemas.openxmlformats.org/markup-compatibility/2006" xmlns:aink="http://schemas.microsoft.com/office/drawing/2016/ink" xmlns:am3d="http://schemas.microsoft.com/office/drawing/2017/model3d" xmlns:o="urn:schemas-microsoft-com:office:office" xmlns:oel="http://schemas.microsoft.com/office/2019/extlst" xmlns:r="http://schemas.openxmlformats.org/officeDocument/2006/relationships" xmlns:m="http://schemas.openxmlformats.org/officeDocument/2006/math" xmlns:v="urn:schemas-microsoft-com:vml" xmlns:wp14="http://schemas.microsoft.com/office/word/2010/wordprocessingDrawing" xmlns:wp="http://schemas.openxmlformats.org/drawingml/2006/wordprocessingDrawing" xmlns:w10="urn:schemas-microsoft-com:office:word" xmlns:w="http://schemas.openxmlformats.org/wordprocessingml/2006/main" xmlns:w14="http://schemas.microsoft.com/office/word/2010/wordml" xmlns:w15="http://schemas.microsoft.com/office/word/2012/wordml" xmlns:w16cex="http://schemas.microsoft.com/office/word/2018/wordml/cex" xmlns:w16cid="http://schemas.microsoft.com/office/word/2016/wordml/cid" xmlns:w16="http://schemas.microsoft.com/office/word/2018/wordml" xmlns:w16sdtdh="http://schemas.microsoft.com/office/word/2020/wordml/sdtdatahash" xmlns:w16se="http://schemas.microsoft.com/office/word/2015/wordml/symex" xmlns:wpg="http://schemas.microsoft.com/office/word/2010/wordprocessingGroup" xmlns:wpi="http://schemas.microsoft.com/office/word/2010/wordprocessingInk" xmlns:wne="http://schemas.microsoft.com/office/word/2006/wordml" xmlns:wps="http://schemas.microsoft.com/office/word/2010/wordprocessingShape" mc:Ignorable="w14 w15 w16se w16cid w16 w16cex w16sdtdh wp14">
+  <w:abstractNum w:abstractNumId="0" w15:restartNumberingAfterBreak="0">
+    <w:nsid w:val="46137D2A"/>
+    <w:multiLevelType w:val="hybridMultilevel"/>
+    <w:tmpl w:val="BEC88614"/>
+    <w:lvl w:ilvl="0" w:tplc="040C000F">
+      <w:start w:val="1"/>
+      <w:numFmt w:val="decimal"/>
+      <w:lvlText w:val="%1."/>
+      <w:lvlJc w:val="left"/>
+      <w:pPr>
+        <w:ind w:left="720" w:hanging="360"/>
+      </w:pPr>
+      <w:rPr>
+        <w:rFonts w:hint="default"/>
+      </w:rPr>
+    </w:lvl>
+    <w:lvl w:ilvl="1" w:tplc="040C0019" w:tentative="1">
+      <w:start w:val="1"/>
+      <w:numFmt w:val="lowerLetter"/>
+      <w:lvlText w:val="%2."/>
+      <w:lvlJc w:val="left"/>
+      <w:pPr>
+        <w:ind w:left="1440" w:hanging="360"/>
+      </w:pPr>
+    </w:lvl>
+    <w:lvl w:ilvl="2" w:tplc="040C001B" w:tentative="1">
+      <w:start w:val="1"/>
+      <w:numFmt w:val="lowerRoman"/>
+      <w:lvlText w:val="%3."/>
+      <w:lvlJc w:val="right"/>
+      <w:pPr>
+        <w:ind w:left="2160" w:hanging="180"/>
+      </w:pPr>
+    </w:lvl>
+    <w:lvl w:ilvl="3" w:tplc="040C000F" w:tentative="1">
+      <w:start w:val="1"/>
+      <w:numFmt w:val="decimal"/>
+      <w:lvlText w:val="%4."/>
+      <w:lvlJc w:val="left"/>
+      <w:pPr>
+        <w:ind w:left="2880" w:hanging="360"/>
+      </w:pPr>
+    </w:lvl>
+    <w:lvl w:ilvl="4" w:tplc="040C0019" w:tentative="1">
+      <w:start w:val="1"/>
+      <w:numFmt w:val="lowerLetter"/>
+      <w:lvlText w:val="%5."/>
+      <w:lvlJc w:val="left"/>
+      <w:pPr>
+        <w:ind w:left="3600" w:hanging="360"/>
+      </w:pPr>
+    </w:lvl>
+    <w:lvl w:ilvl="5" w:tplc="040C001B" w:tentative="1">
+      <w:start w:val="1"/>
+      <w:numFmt w:val="lowerRoman"/>
+      <w:lvlText w:val="%6."/>
+      <w:lvlJc w:val="right"/>
+      <w:pPr>
+        <w:ind w:left="4320" w:hanging="180"/>
+      </w:pPr>
+    </w:lvl>
+    <w:lvl w:ilvl="6" w:tplc="040C000F" w:tentative="1">
+      <w:start w:val="1"/>
+      <w:numFmt w:val="decimal"/>
+      <w:lvlText w:val="%7."/>
+      <w:lvlJc w:val="left"/>
+      <w:pPr>
+        <w:ind w:left="5040" w:hanging="360"/>
+      </w:pPr>
+    </w:lvl>
+    <w:lvl w:ilvl="7" w:tplc="040C0019" w:tentative="1">
+      <w:start w:val="1"/>
+      <w:numFmt w:val="lowerLetter"/>
+      <w:lvlText w:val="%8."/>
+      <w:lvlJc w:val="left"/>
+      <w:pPr>
+        <w:ind w:left="5760" w:hanging="360"/>
+      </w:pPr>
+    </w:lvl>
+    <w:lvl w:ilvl="8" w:tplc="040C001B" w:tentative="1">
+      <w:start w:val="1"/>
+      <w:numFmt w:val="lowerRoman"/>
+      <w:lvlText w:val="%9."/>
+      <w:lvlJc w:val="right"/>
+      <w:pPr>
+        <w:ind w:left="6480" w:hanging="180"/>
+      </w:pPr>
+    </w:lvl>
+  </w:abstractNum>
+  <w:num w:numId="1" w16cid:durableId="629627405">
+    <w:abstractNumId w:val="0"/>
+  </w:num>
+</w:numbering>
 </file>
 
 <file path=word/styles.xml><?xml version="1.0" encoding="utf-8"?>
@@ -827,6 +1005,17 @@
       <w:szCs w:val="26"/>
     </w:rPr>
   </w:style>
+  <w:style w:type="paragraph" w:styleId="Paragraphedeliste">
+    <w:name w:val="List Paragraph"/>
+    <w:basedOn w:val="Normal"/>
+    <w:uiPriority w:val="34"/>
+    <w:qFormat/>
+    <w:rsid w:val="00EB7B16"/>
+    <w:pPr>
+      <w:ind w:left="720"/>
+      <w:contextualSpacing/>
+    </w:pPr>
+  </w:style>
 </w:styles>
 </file>
 

</xml_diff>

<commit_message>
Modification cas de test création du compte
</commit_message>
<xml_diff>
--- a/support/POEC PROJET GR1.docx
+++ b/support/POEC PROJET GR1.docx
@@ -161,7 +161,20 @@
     </w:p>
     <w:p>
       <w:r>
-        <w:t>PO-CR-02 – Créer un compte avec des informations invalides</w:t>
+        <w:t xml:space="preserve">PO-CR-02 – Créer un compte avec </w:t>
+      </w:r>
+      <w:r>
+        <w:t>les champs vides</w:t>
+      </w:r>
+    </w:p>
+    <w:p>
+      <w:r>
+        <w:t>PO-CR-03 – Créer un compte avec un email invalide</w:t>
+      </w:r>
+    </w:p>
+    <w:p>
+      <w:r>
+        <w:t>PO-CR-04 – Créer un compte avec un password invalide</w:t>
       </w:r>
     </w:p>
     <w:p/>
@@ -281,6 +294,7 @@
     </w:p>
     <w:p>
       <w:r>
+        <w:lastRenderedPageBreak/>
         <w:t>PO-C</w:t>
       </w:r>
       <w:r>

</xml_diff>

<commit_message>
Modification cas de test Google OAuth
</commit_message>
<xml_diff>
--- a/support/POEC PROJET GR1.docx
+++ b/support/POEC PROJET GR1.docx
@@ -1,10 +1,10 @@
 
 <file path=word/document.xml><?xml version="1.0" encoding="utf-8"?>
-<w:document xmlns:wpc="http://schemas.microsoft.com/office/word/2010/wordprocessingCanvas" xmlns:cx="http://schemas.microsoft.com/office/drawing/2014/chartex" xmlns:cx1="http://schemas.microsoft.com/office/drawing/2015/9/8/chartex" xmlns:cx2="http://schemas.microsoft.com/office/drawing/2015/10/21/chartex" xmlns:cx3="http://schemas.microsoft.com/office/drawing/2016/5/9/chartex" xmlns:cx4="http://schemas.microsoft.com/office/drawing/2016/5/10/chartex" xmlns:cx5="http://schemas.microsoft.com/office/drawing/2016/5/11/chartex" xmlns:cx6="http://schemas.microsoft.com/office/drawing/2016/5/12/chartex" xmlns:cx7="http://schemas.microsoft.com/office/drawing/2016/5/13/chartex" xmlns:cx8="http://schemas.microsoft.com/office/drawing/2016/5/14/chartex" xmlns:mc="http://schemas.openxmlformats.org/markup-compatibility/2006" xmlns:aink="http://schemas.microsoft.com/office/drawing/2016/ink" xmlns:am3d="http://schemas.microsoft.com/office/drawing/2017/model3d" xmlns:o="urn:schemas-microsoft-com:office:office" xmlns:oel="http://schemas.microsoft.com/office/2019/extlst" xmlns:r="http://schemas.openxmlformats.org/officeDocument/2006/relationships" xmlns:m="http://schemas.openxmlformats.org/officeDocument/2006/math" xmlns:v="urn:schemas-microsoft-com:vml" xmlns:wp14="http://schemas.microsoft.com/office/word/2010/wordprocessingDrawing" xmlns:wp="http://schemas.openxmlformats.org/drawingml/2006/wordprocessingDrawing" xmlns:w10="urn:schemas-microsoft-com:office:word" xmlns:w="http://schemas.openxmlformats.org/wordprocessingml/2006/main" xmlns:w14="http://schemas.microsoft.com/office/word/2010/wordml" xmlns:w15="http://schemas.microsoft.com/office/word/2012/wordml" xmlns:w16cex="http://schemas.microsoft.com/office/word/2018/wordml/cex" xmlns:w16cid="http://schemas.microsoft.com/office/word/2016/wordml/cid" xmlns:w16="http://schemas.microsoft.com/office/word/2018/wordml" xmlns:w16du="http://schemas.microsoft.com/office/word/2023/wordml/word16du" xmlns:w16sdtdh="http://schemas.microsoft.com/office/word/2020/wordml/sdtdatahash" xmlns:w16se="http://schemas.microsoft.com/office/word/2015/wordml/symex" xmlns:wpg="http://schemas.microsoft.com/office/word/2010/wordprocessingGroup" xmlns:wpi="http://schemas.microsoft.com/office/word/2010/wordprocessingInk" xmlns:wne="http://schemas.microsoft.com/office/word/2006/wordml" xmlns:wps="http://schemas.microsoft.com/office/word/2010/wordprocessingShape" mc:Ignorable="w14 w15 w16se w16cid w16 w16cex w16sdtdh wp14">
+<w:document xmlns:wpc="http://schemas.microsoft.com/office/word/2010/wordprocessingCanvas" xmlns:cx="http://schemas.microsoft.com/office/drawing/2014/chartex" xmlns:cx1="http://schemas.microsoft.com/office/drawing/2015/9/8/chartex" xmlns:cx2="http://schemas.microsoft.com/office/drawing/2015/10/21/chartex" xmlns:cx3="http://schemas.microsoft.com/office/drawing/2016/5/9/chartex" xmlns:cx4="http://schemas.microsoft.com/office/drawing/2016/5/10/chartex" xmlns:cx5="http://schemas.microsoft.com/office/drawing/2016/5/11/chartex" xmlns:cx6="http://schemas.microsoft.com/office/drawing/2016/5/12/chartex" xmlns:cx7="http://schemas.microsoft.com/office/drawing/2016/5/13/chartex" xmlns:cx8="http://schemas.microsoft.com/office/drawing/2016/5/14/chartex" xmlns:mc="http://schemas.openxmlformats.org/markup-compatibility/2006" xmlns:aink="http://schemas.microsoft.com/office/drawing/2016/ink" xmlns:am3d="http://schemas.microsoft.com/office/drawing/2017/model3d" xmlns:o="urn:schemas-microsoft-com:office:office" xmlns:oel="http://schemas.microsoft.com/office/2019/extlst" xmlns:r="http://schemas.openxmlformats.org/officeDocument/2006/relationships" xmlns:m="http://schemas.openxmlformats.org/officeDocument/2006/math" xmlns:v="urn:schemas-microsoft-com:vml" xmlns:wp14="http://schemas.microsoft.com/office/word/2010/wordprocessingDrawing" xmlns:wp="http://schemas.openxmlformats.org/drawingml/2006/wordprocessingDrawing" xmlns:w10="urn:schemas-microsoft-com:office:word" xmlns:w="http://schemas.openxmlformats.org/wordprocessingml/2006/main" xmlns:w14="http://schemas.microsoft.com/office/word/2010/wordml" xmlns:w15="http://schemas.microsoft.com/office/word/2012/wordml" xmlns:w16cex="http://schemas.microsoft.com/office/word/2018/wordml/cex" xmlns:w16cid="http://schemas.microsoft.com/office/word/2016/wordml/cid" xmlns:w16="http://schemas.microsoft.com/office/word/2018/wordml" xmlns:w16sdtdh="http://schemas.microsoft.com/office/word/2020/wordml/sdtdatahash" xmlns:w16se="http://schemas.microsoft.com/office/word/2015/wordml/symex" xmlns:wpg="http://schemas.microsoft.com/office/word/2010/wordprocessingGroup" xmlns:wpi="http://schemas.microsoft.com/office/word/2010/wordprocessingInk" xmlns:wne="http://schemas.microsoft.com/office/word/2006/wordml" xmlns:wps="http://schemas.microsoft.com/office/word/2010/wordprocessingShape" mc:Ignorable="w14 w15 w16se w16cid w16 w16cex w16sdtdh wp14">
   <w:body>
     <w:p>
       <w:pPr>
-        <w:pStyle w:val="1"/>
+        <w:pStyle w:val="Titre1"/>
         <w:jc w:val="center"/>
       </w:pPr>
       <w:r>
@@ -14,7 +14,7 @@
     <w:p/>
     <w:p>
       <w:pPr>
-        <w:pStyle w:val="2"/>
+        <w:pStyle w:val="Titre2"/>
       </w:pPr>
       <w:r>
         <w:t>Plan de test des cas d’utilisation</w:t>
@@ -90,7 +90,23 @@
     </w:p>
     <w:p>
       <w:r>
-        <w:t>PO-CR-02-01</w:t>
+        <w:t>PO-CR-02-01 - Créer un compte avec des informations invalides : champs vides</w:t>
+      </w:r>
+    </w:p>
+    <w:p>
+      <w:r>
+        <w:t xml:space="preserve">PO-CR-02-02 - Créer un compte avec des informations </w:t>
+      </w:r>
+      <w:r>
+        <w:t>invalides :</w:t>
+      </w:r>
+      <w:r>
+        <w:t xml:space="preserve"> email invalide</w:t>
+      </w:r>
+    </w:p>
+    <w:p>
+      <w:r>
+        <w:t>PO-CR-02-03</w:t>
       </w:r>
       <w:r>
         <w:t xml:space="preserve"> - </w:t>
@@ -102,41 +118,15 @@
         <w:t>invalides :</w:t>
       </w:r>
       <w:r>
-        <w:t xml:space="preserve"> champs vides</w:t>
-      </w:r>
-    </w:p>
-    <w:p>
-      <w:r>
-        <w:t>PO-CR-02-02</w:t>
-      </w:r>
-      <w:r>
-        <w:t xml:space="preserve"> - </w:t>
-      </w:r>
-      <w:r>
-        <w:t xml:space="preserve">Créer un compte avec des informations </w:t>
-      </w:r>
-      <w:r>
-        <w:t>invalides :</w:t>
-      </w:r>
-      <w:r>
-        <w:t xml:space="preserve"> email invalide</w:t>
-      </w:r>
-    </w:p>
-    <w:p>
-      <w:r>
-        <w:t>PO-CR-02-03</w:t>
-      </w:r>
-      <w:r>
-        <w:t xml:space="preserve"> - </w:t>
-      </w:r>
-      <w:r>
-        <w:t xml:space="preserve">Créer un compte avec des informations </w:t>
-      </w:r>
-      <w:r>
-        <w:t>invalides :</w:t>
-      </w:r>
-      <w:r>
-        <w:t xml:space="preserve"> password invalides</w:t>
+        <w:t xml:space="preserve"> </w:t>
+      </w:r>
+      <w:proofErr w:type="spellStart"/>
+      <w:r>
+        <w:t>password</w:t>
+      </w:r>
+      <w:proofErr w:type="spellEnd"/>
+      <w:r>
+        <w:t xml:space="preserve"> invalides</w:t>
       </w:r>
     </w:p>
     <w:p>
@@ -187,13 +177,7 @@
         <w:t xml:space="preserve">– </w:t>
       </w:r>
       <w:r>
-        <w:t xml:space="preserve">Se connecter avec des identifiants </w:t>
-      </w:r>
-      <w:r>
-        <w:t>invalides :</w:t>
-      </w:r>
-      <w:r>
-        <w:t xml:space="preserve"> champs vides</w:t>
+        <w:t>Se connecter avec des identifiants invalides : champs vides</w:t>
       </w:r>
     </w:p>
     <w:p>
@@ -207,13 +191,7 @@
         <w:t xml:space="preserve">- </w:t>
       </w:r>
       <w:r>
-        <w:t xml:space="preserve">Se connecter avec des identifiants </w:t>
-      </w:r>
-      <w:r>
-        <w:t>invalides :</w:t>
-      </w:r>
-      <w:r>
-        <w:t xml:space="preserve"> email invalide</w:t>
+        <w:t>Se connecter avec des identifiants invalides : email invalide</w:t>
       </w:r>
     </w:p>
     <w:p>
@@ -227,21 +205,21 @@
         <w:t xml:space="preserve"> - </w:t>
       </w:r>
       <w:r>
-        <w:t xml:space="preserve">Se connecter avec des </w:t>
-      </w:r>
-      <w:r>
-        <w:t>identifiants</w:t>
+        <w:t>Se connecter avec des identifiants invalides</w:t>
       </w:r>
       <w:r>
         <w:t xml:space="preserve"> </w:t>
       </w:r>
-      <w:proofErr w:type="gramStart"/>
-      <w:r>
-        <w:t>invalides:</w:t>
-      </w:r>
-      <w:proofErr w:type="gramEnd"/>
-      <w:r>
-        <w:t xml:space="preserve"> password invalide</w:t>
+      <w:r>
+        <w:t xml:space="preserve">: </w:t>
+      </w:r>
+      <w:proofErr w:type="spellStart"/>
+      <w:r>
+        <w:t>password</w:t>
+      </w:r>
+      <w:proofErr w:type="spellEnd"/>
+      <w:r>
+        <w:t xml:space="preserve"> invalide</w:t>
       </w:r>
     </w:p>
     <w:p>
@@ -267,7 +245,23 @@
         <w:t xml:space="preserve"> avec un compte existant</w:t>
       </w:r>
       <w:r>
-        <w:t xml:space="preserve"> (Forgot password)</w:t>
+        <w:t xml:space="preserve"> (</w:t>
+      </w:r>
+      <w:proofErr w:type="spellStart"/>
+      <w:r>
+        <w:t>Forgot</w:t>
+      </w:r>
+      <w:proofErr w:type="spellEnd"/>
+      <w:r>
+        <w:t xml:space="preserve"> </w:t>
+      </w:r>
+      <w:proofErr w:type="spellStart"/>
+      <w:r>
+        <w:t>password</w:t>
+      </w:r>
+      <w:proofErr w:type="spellEnd"/>
+      <w:r>
+        <w:t>)</w:t>
       </w:r>
     </w:p>
     <w:p>
@@ -301,40 +295,76 @@
           <w:color w:val="000000"/>
           <w:lang w:val="fr-CA" w:eastAsia="ru-RU"/>
         </w:rPr>
-        <w:t>Demander un nouveau mot de passe avec un champ email vide (Forgot password)</w:t>
-      </w:r>
-    </w:p>
-    <w:p>
-      <w:pPr>
-        <w:spacing w:after="120" w:line="240" w:lineRule="auto"/>
+        <w:t>Demander un nouveau mot de passe avec un champ email vide (</w:t>
+      </w:r>
+      <w:proofErr w:type="spellStart"/>
+      <w:r>
         <w:rPr>
           <w:rFonts w:ascii="Calibri" w:eastAsia="Times New Roman" w:hAnsi="Calibri" w:cs="Calibri"/>
           <w:color w:val="000000"/>
           <w:lang w:val="fr-CA" w:eastAsia="ru-RU"/>
         </w:rPr>
-      </w:pPr>
+        <w:t>Forgot</w:t>
+      </w:r>
+      <w:proofErr w:type="spellEnd"/>
       <w:r>
         <w:rPr>
           <w:rFonts w:ascii="Calibri" w:eastAsia="Times New Roman" w:hAnsi="Calibri" w:cs="Calibri"/>
           <w:color w:val="000000"/>
           <w:lang w:val="fr-CA" w:eastAsia="ru-RU"/>
         </w:rPr>
-        <w:t>PO-CO-05</w:t>
-      </w:r>
+        <w:t xml:space="preserve"> </w:t>
+      </w:r>
+      <w:proofErr w:type="spellStart"/>
       <w:r>
         <w:rPr>
           <w:rFonts w:ascii="Calibri" w:eastAsia="Times New Roman" w:hAnsi="Calibri" w:cs="Calibri"/>
           <w:color w:val="000000"/>
           <w:lang w:val="fr-CA" w:eastAsia="ru-RU"/>
         </w:rPr>
-        <w:t xml:space="preserve"> - </w:t>
-      </w:r>
+        <w:t>password</w:t>
+      </w:r>
+      <w:proofErr w:type="spellEnd"/>
       <w:r>
         <w:rPr>
           <w:rFonts w:ascii="Calibri" w:eastAsia="Times New Roman" w:hAnsi="Calibri" w:cs="Calibri"/>
           <w:color w:val="000000"/>
           <w:lang w:val="fr-CA" w:eastAsia="ru-RU"/>
         </w:rPr>
+        <w:t>)</w:t>
+      </w:r>
+    </w:p>
+    <w:p>
+      <w:pPr>
+        <w:spacing w:after="120" w:line="240" w:lineRule="auto"/>
+        <w:rPr>
+          <w:rFonts w:ascii="Calibri" w:eastAsia="Times New Roman" w:hAnsi="Calibri" w:cs="Calibri"/>
+          <w:color w:val="000000"/>
+          <w:lang w:val="fr-CA" w:eastAsia="ru-RU"/>
+        </w:rPr>
+      </w:pPr>
+      <w:r>
+        <w:rPr>
+          <w:rFonts w:ascii="Calibri" w:eastAsia="Times New Roman" w:hAnsi="Calibri" w:cs="Calibri"/>
+          <w:color w:val="000000"/>
+          <w:lang w:val="fr-CA" w:eastAsia="ru-RU"/>
+        </w:rPr>
+        <w:t>PO-CO-05</w:t>
+      </w:r>
+      <w:r>
+        <w:rPr>
+          <w:rFonts w:ascii="Calibri" w:eastAsia="Times New Roman" w:hAnsi="Calibri" w:cs="Calibri"/>
+          <w:color w:val="000000"/>
+          <w:lang w:val="fr-CA" w:eastAsia="ru-RU"/>
+        </w:rPr>
+        <w:t xml:space="preserve"> - </w:t>
+      </w:r>
+      <w:r>
+        <w:rPr>
+          <w:rFonts w:ascii="Calibri" w:eastAsia="Times New Roman" w:hAnsi="Calibri" w:cs="Calibri"/>
+          <w:color w:val="000000"/>
+          <w:lang w:val="fr-CA" w:eastAsia="ru-RU"/>
+        </w:rPr>
         <w:t>Se déconnecter</w:t>
       </w:r>
     </w:p>
@@ -352,7 +382,23 @@
         <w:t xml:space="preserve">-06 - </w:t>
       </w:r>
       <w:r>
-        <w:t>Demander un nouveau mot de passe avec un compte non existant (Forgot password)</w:t>
+        <w:t>Demander un nouveau mot de passe avec un compte non existant (</w:t>
+      </w:r>
+      <w:proofErr w:type="spellStart"/>
+      <w:r>
+        <w:t>Forgot</w:t>
+      </w:r>
+      <w:proofErr w:type="spellEnd"/>
+      <w:r>
+        <w:t xml:space="preserve"> </w:t>
+      </w:r>
+      <w:proofErr w:type="spellStart"/>
+      <w:r>
+        <w:t>password</w:t>
+      </w:r>
+      <w:proofErr w:type="spellEnd"/>
+      <w:r>
+        <w:t>)</w:t>
       </w:r>
     </w:p>
     <w:p/>
@@ -373,48 +419,84 @@
     </w:p>
     <w:p>
       <w:r>
-        <w:t>PO-AU-01 – Se créer un compte avec Google Auth (Compte existant et déjà connecté)</w:t>
-      </w:r>
-    </w:p>
-    <w:p>
-      <w:r>
-        <w:t>PO-AU-02 – Se</w:t>
-      </w:r>
+        <w:t xml:space="preserve">PO-AU-01 – Se créer un compte avec Google </w:t>
+      </w:r>
+      <w:proofErr w:type="spellStart"/>
+      <w:r>
+        <w:t>O</w:t>
+      </w:r>
+      <w:r>
+        <w:t>Auth</w:t>
+      </w:r>
+      <w:proofErr w:type="spellEnd"/>
       <w:r>
         <w:t xml:space="preserve"> </w:t>
       </w:r>
-      <w:r>
-        <w:t>créer un compte avec Google Auth (Compte existant et non connecté)</w:t>
-      </w:r>
-    </w:p>
-    <w:p>
-      <w:r>
-        <w:t>PO-AU-03 – Se créer un compte avec Google Auth (Compte non existant)</w:t>
-      </w:r>
-    </w:p>
-    <w:p>
-      <w:r>
-        <w:t>PO-AU-04 – Se connecter avec Google Auth (Compte existant et déjà connecté)</w:t>
-      </w:r>
-    </w:p>
-    <w:p>
-      <w:r>
-        <w:t>PO-AU-05 – Se connecter avec Google Auth (Compte existant et non connecté)</w:t>
-      </w:r>
-    </w:p>
-    <w:p>
-      <w:r>
-        <w:t>PO-AU-06 – Se connecter avec Google Auth (Compte existant et connecté mais non créer)</w:t>
-      </w:r>
-    </w:p>
-    <w:p>
-      <w:r>
-        <w:t>PO-AU-07 – Se connecter avec Google Auth (Compte existant et non connecté mais non créer)</w:t>
-      </w:r>
-    </w:p>
-    <w:p>
-      <w:r>
-        <w:t>PO-AU-08 – Se connecter avec Google Auth (Compte non existant</w:t>
+    </w:p>
+    <w:p>
+      <w:r>
+        <w:t>PO-AU-0</w:t>
+      </w:r>
+      <w:r>
+        <w:t>2</w:t>
+      </w:r>
+      <w:r>
+        <w:t xml:space="preserve"> – Se connecter avec Google </w:t>
+      </w:r>
+      <w:proofErr w:type="spellStart"/>
+      <w:r>
+        <w:t>O</w:t>
+      </w:r>
+      <w:r>
+        <w:t>Auth</w:t>
+      </w:r>
+      <w:proofErr w:type="spellEnd"/>
+      <w:r>
+        <w:t xml:space="preserve"> (Compte existant et </w:t>
+      </w:r>
+      <w:r>
+        <w:t xml:space="preserve">présent dans la </w:t>
+      </w:r>
+      <w:proofErr w:type="spellStart"/>
+      <w:r>
+        <w:t>bdd</w:t>
+      </w:r>
+      <w:proofErr w:type="spellEnd"/>
+      <w:r>
+        <w:t>)</w:t>
+      </w:r>
+    </w:p>
+    <w:p>
+      <w:r>
+        <w:t>PO-AU-0</w:t>
+      </w:r>
+      <w:r>
+        <w:t>3</w:t>
+      </w:r>
+      <w:r>
+        <w:t xml:space="preserve"> – Se connecter avec Google </w:t>
+      </w:r>
+      <w:proofErr w:type="spellStart"/>
+      <w:r>
+        <w:t>O</w:t>
+      </w:r>
+      <w:r>
+        <w:t>Auth</w:t>
+      </w:r>
+      <w:proofErr w:type="spellEnd"/>
+      <w:r>
+        <w:t xml:space="preserve"> (Compte existant et non</w:t>
+      </w:r>
+      <w:r>
+        <w:t xml:space="preserve"> présent dans la </w:t>
+      </w:r>
+      <w:proofErr w:type="spellStart"/>
+      <w:r>
+        <w:t>bdd</w:t>
+      </w:r>
+      <w:proofErr w:type="spellEnd"/>
+      <w:r>
+        <w:t>)</w:t>
       </w:r>
     </w:p>
     <w:p/>
@@ -426,12 +508,29 @@
     </w:p>
     <w:p>
       <w:r>
-        <w:t>Faire ticket Jira pour forgot password car l’email ne s’envoie pas</w:t>
+        <w:t xml:space="preserve">Faire ticket Jira pour </w:t>
+      </w:r>
+      <w:proofErr w:type="spellStart"/>
+      <w:r>
+        <w:t>forgot</w:t>
+      </w:r>
+      <w:proofErr w:type="spellEnd"/>
+      <w:r>
+        <w:t xml:space="preserve"> </w:t>
+      </w:r>
+      <w:proofErr w:type="spellStart"/>
+      <w:r>
+        <w:t>password</w:t>
+      </w:r>
+      <w:proofErr w:type="spellEnd"/>
+      <w:r>
+        <w:t xml:space="preserve"> car l’email ne s’envoie pas</w:t>
       </w:r>
     </w:p>
     <w:p/>
     <w:p>
       <w:r>
+        <w:lastRenderedPageBreak/>
         <w:t>CAS INVALIDE</w:t>
       </w:r>
     </w:p>
@@ -442,7 +541,7 @@
     </w:p>
     <w:p>
       <w:pPr>
-        <w:pStyle w:val="a3"/>
+        <w:pStyle w:val="Paragraphedeliste"/>
         <w:numPr>
           <w:ilvl w:val="0"/>
           <w:numId w:val="1"/>
@@ -454,7 +553,7 @@
     </w:p>
     <w:p>
       <w:pPr>
-        <w:pStyle w:val="a3"/>
+        <w:pStyle w:val="Paragraphedeliste"/>
         <w:numPr>
           <w:ilvl w:val="0"/>
           <w:numId w:val="1"/>
@@ -466,7 +565,7 @@
     </w:p>
     <w:p>
       <w:pPr>
-        <w:pStyle w:val="a3"/>
+        <w:pStyle w:val="Paragraphedeliste"/>
         <w:numPr>
           <w:ilvl w:val="0"/>
           <w:numId w:val="1"/>
@@ -478,38 +577,72 @@
     </w:p>
     <w:p>
       <w:pPr>
-        <w:pStyle w:val="a3"/>
+        <w:pStyle w:val="Paragraphedeliste"/>
         <w:numPr>
           <w:ilvl w:val="0"/>
           <w:numId w:val="1"/>
         </w:numPr>
       </w:pPr>
       <w:r>
-        <w:t>Email « toto@gmail »</w:t>
-      </w:r>
-    </w:p>
-    <w:p>
-      <w:pPr>
-        <w:pStyle w:val="a3"/>
+        <w:t>Email « </w:t>
+      </w:r>
+      <w:proofErr w:type="spellStart"/>
+      <w:r>
+        <w:t>toto@gmail</w:t>
+      </w:r>
+      <w:proofErr w:type="spellEnd"/>
+      <w:r>
+        <w:t> »</w:t>
+      </w:r>
+    </w:p>
+    <w:p>
+      <w:pPr>
+        <w:pStyle w:val="Paragraphedeliste"/>
         <w:numPr>
           <w:ilvl w:val="0"/>
           <w:numId w:val="1"/>
         </w:numPr>
       </w:pPr>
-      <w:r>
-        <w:t>Password inférieur à 8</w:t>
-      </w:r>
-    </w:p>
-    <w:p>
-      <w:pPr>
-        <w:pStyle w:val="a3"/>
+      <w:proofErr w:type="spellStart"/>
+      <w:r>
+        <w:t>Password</w:t>
+      </w:r>
+      <w:proofErr w:type="spellEnd"/>
+      <w:r>
+        <w:t xml:space="preserve"> inférieur à 8</w:t>
+      </w:r>
+    </w:p>
+    <w:p>
+      <w:pPr>
+        <w:pStyle w:val="Paragraphedeliste"/>
         <w:numPr>
           <w:ilvl w:val="0"/>
           <w:numId w:val="1"/>
         </w:numPr>
       </w:pPr>
-      <w:r>
-        <w:t>Password et Confirm Password sont différents</w:t>
+      <w:proofErr w:type="spellStart"/>
+      <w:r>
+        <w:t>Password</w:t>
+      </w:r>
+      <w:proofErr w:type="spellEnd"/>
+      <w:r>
+        <w:t xml:space="preserve"> et </w:t>
+      </w:r>
+      <w:proofErr w:type="spellStart"/>
+      <w:r>
+        <w:t>Confirm</w:t>
+      </w:r>
+      <w:proofErr w:type="spellEnd"/>
+      <w:r>
+        <w:t xml:space="preserve"> </w:t>
+      </w:r>
+      <w:proofErr w:type="spellStart"/>
+      <w:r>
+        <w:t>Password</w:t>
+      </w:r>
+      <w:proofErr w:type="spellEnd"/>
+      <w:r>
+        <w:t xml:space="preserve"> sont différents</w:t>
       </w:r>
     </w:p>
     <w:sectPr>
@@ -523,7 +656,7 @@
 </file>
 
 <file path=word/numbering.xml><?xml version="1.0" encoding="utf-8"?>
-<w:numbering xmlns:wpc="http://schemas.microsoft.com/office/word/2010/wordprocessingCanvas" xmlns:cx="http://schemas.microsoft.com/office/drawing/2014/chartex" xmlns:cx1="http://schemas.microsoft.com/office/drawing/2015/9/8/chartex" xmlns:cx2="http://schemas.microsoft.com/office/drawing/2015/10/21/chartex" xmlns:cx3="http://schemas.microsoft.com/office/drawing/2016/5/9/chartex" xmlns:cx4="http://schemas.microsoft.com/office/drawing/2016/5/10/chartex" xmlns:cx5="http://schemas.microsoft.com/office/drawing/2016/5/11/chartex" xmlns:cx6="http://schemas.microsoft.com/office/drawing/2016/5/12/chartex" xmlns:cx7="http://schemas.microsoft.com/office/drawing/2016/5/13/chartex" xmlns:cx8="http://schemas.microsoft.com/office/drawing/2016/5/14/chartex" xmlns:mc="http://schemas.openxmlformats.org/markup-compatibility/2006" xmlns:aink="http://schemas.microsoft.com/office/drawing/2016/ink" xmlns:am3d="http://schemas.microsoft.com/office/drawing/2017/model3d" xmlns:o="urn:schemas-microsoft-com:office:office" xmlns:oel="http://schemas.microsoft.com/office/2019/extlst" xmlns:r="http://schemas.openxmlformats.org/officeDocument/2006/relationships" xmlns:m="http://schemas.openxmlformats.org/officeDocument/2006/math" xmlns:v="urn:schemas-microsoft-com:vml" xmlns:wp14="http://schemas.microsoft.com/office/word/2010/wordprocessingDrawing" xmlns:wp="http://schemas.openxmlformats.org/drawingml/2006/wordprocessingDrawing" xmlns:w10="urn:schemas-microsoft-com:office:word" xmlns:w="http://schemas.openxmlformats.org/wordprocessingml/2006/main" xmlns:w14="http://schemas.microsoft.com/office/word/2010/wordml" xmlns:w15="http://schemas.microsoft.com/office/word/2012/wordml" xmlns:w16cex="http://schemas.microsoft.com/office/word/2018/wordml/cex" xmlns:w16cid="http://schemas.microsoft.com/office/word/2016/wordml/cid" xmlns:w16="http://schemas.microsoft.com/office/word/2018/wordml" xmlns:w16du="http://schemas.microsoft.com/office/word/2023/wordml/word16du" xmlns:w16sdtdh="http://schemas.microsoft.com/office/word/2020/wordml/sdtdatahash" xmlns:w16se="http://schemas.microsoft.com/office/word/2015/wordml/symex" xmlns:wpg="http://schemas.microsoft.com/office/word/2010/wordprocessingGroup" xmlns:wpi="http://schemas.microsoft.com/office/word/2010/wordprocessingInk" xmlns:wne="http://schemas.microsoft.com/office/word/2006/wordml" xmlns:wps="http://schemas.microsoft.com/office/word/2010/wordprocessingShape" mc:Ignorable="w14 w15 w16se w16cid w16 w16cex w16sdtdh wp14">
+<w:numbering xmlns:wpc="http://schemas.microsoft.com/office/word/2010/wordprocessingCanvas" xmlns:cx="http://schemas.microsoft.com/office/drawing/2014/chartex" xmlns:cx1="http://schemas.microsoft.com/office/drawing/2015/9/8/chartex" xmlns:cx2="http://schemas.microsoft.com/office/drawing/2015/10/21/chartex" xmlns:cx3="http://schemas.microsoft.com/office/drawing/2016/5/9/chartex" xmlns:cx4="http://schemas.microsoft.com/office/drawing/2016/5/10/chartex" xmlns:cx5="http://schemas.microsoft.com/office/drawing/2016/5/11/chartex" xmlns:cx6="http://schemas.microsoft.com/office/drawing/2016/5/12/chartex" xmlns:cx7="http://schemas.microsoft.com/office/drawing/2016/5/13/chartex" xmlns:cx8="http://schemas.microsoft.com/office/drawing/2016/5/14/chartex" xmlns:mc="http://schemas.openxmlformats.org/markup-compatibility/2006" xmlns:aink="http://schemas.microsoft.com/office/drawing/2016/ink" xmlns:am3d="http://schemas.microsoft.com/office/drawing/2017/model3d" xmlns:o="urn:schemas-microsoft-com:office:office" xmlns:oel="http://schemas.microsoft.com/office/2019/extlst" xmlns:r="http://schemas.openxmlformats.org/officeDocument/2006/relationships" xmlns:m="http://schemas.openxmlformats.org/officeDocument/2006/math" xmlns:v="urn:schemas-microsoft-com:vml" xmlns:wp14="http://schemas.microsoft.com/office/word/2010/wordprocessingDrawing" xmlns:wp="http://schemas.openxmlformats.org/drawingml/2006/wordprocessingDrawing" xmlns:w10="urn:schemas-microsoft-com:office:word" xmlns:w="http://schemas.openxmlformats.org/wordprocessingml/2006/main" xmlns:w14="http://schemas.microsoft.com/office/word/2010/wordml" xmlns:w15="http://schemas.microsoft.com/office/word/2012/wordml" xmlns:w16cex="http://schemas.microsoft.com/office/word/2018/wordml/cex" xmlns:w16cid="http://schemas.microsoft.com/office/word/2016/wordml/cid" xmlns:w16="http://schemas.microsoft.com/office/word/2018/wordml" xmlns:w16sdtdh="http://schemas.microsoft.com/office/word/2020/wordml/sdtdatahash" xmlns:w16se="http://schemas.microsoft.com/office/word/2015/wordml/symex" xmlns:wpg="http://schemas.microsoft.com/office/word/2010/wordprocessingGroup" xmlns:wpi="http://schemas.microsoft.com/office/word/2010/wordprocessingInk" xmlns:wne="http://schemas.microsoft.com/office/word/2006/wordml" xmlns:wps="http://schemas.microsoft.com/office/word/2010/wordprocessingShape" mc:Ignorable="w14 w15 w16se w16cid w16 w16cex w16sdtdh wp14">
   <w:abstractNum w:abstractNumId="0" w15:restartNumberingAfterBreak="0">
     <w:nsid w:val="46137D2A"/>
     <w:multiLevelType w:val="hybridMultilevel"/>
@@ -1014,15 +1147,15 @@
     <w:lsdException w:name="Unresolved Mention" w:semiHidden="1" w:unhideWhenUsed="1"/>
     <w:lsdException w:name="Smart Link" w:semiHidden="1" w:unhideWhenUsed="1"/>
   </w:latentStyles>
-  <w:style w:type="paragraph" w:default="1" w:styleId="a">
+  <w:style w:type="paragraph" w:default="1" w:styleId="Normal">
     <w:name w:val="Normal"/>
     <w:qFormat/>
   </w:style>
-  <w:style w:type="paragraph" w:styleId="1">
+  <w:style w:type="paragraph" w:styleId="Titre1">
     <w:name w:val="heading 1"/>
-    <w:basedOn w:val="a"/>
-    <w:next w:val="a"/>
-    <w:link w:val="10"/>
+    <w:basedOn w:val="Normal"/>
+    <w:next w:val="Normal"/>
+    <w:link w:val="Titre1Car"/>
     <w:uiPriority w:val="9"/>
     <w:qFormat/>
     <w:rsid w:val="00085627"/>
@@ -1039,11 +1172,11 @@
       <w:szCs w:val="32"/>
     </w:rPr>
   </w:style>
-  <w:style w:type="paragraph" w:styleId="2">
+  <w:style w:type="paragraph" w:styleId="Titre2">
     <w:name w:val="heading 2"/>
-    <w:basedOn w:val="a"/>
-    <w:next w:val="a"/>
-    <w:link w:val="20"/>
+    <w:basedOn w:val="Normal"/>
+    <w:next w:val="Normal"/>
+    <w:link w:val="Titre2Car"/>
     <w:uiPriority w:val="9"/>
     <w:unhideWhenUsed/>
     <w:qFormat/>
@@ -1061,13 +1194,13 @@
       <w:szCs w:val="26"/>
     </w:rPr>
   </w:style>
-  <w:style w:type="character" w:default="1" w:styleId="a0">
+  <w:style w:type="character" w:default="1" w:styleId="Policepardfaut">
     <w:name w:val="Default Paragraph Font"/>
     <w:uiPriority w:val="1"/>
     <w:semiHidden/>
     <w:unhideWhenUsed/>
   </w:style>
-  <w:style w:type="table" w:default="1" w:styleId="a1">
+  <w:style w:type="table" w:default="1" w:styleId="TableauNormal">
     <w:name w:val="Normal Table"/>
     <w:uiPriority w:val="99"/>
     <w:semiHidden/>
@@ -1082,16 +1215,16 @@
       </w:tblCellMar>
     </w:tblPr>
   </w:style>
-  <w:style w:type="numbering" w:default="1" w:styleId="a2">
+  <w:style w:type="numbering" w:default="1" w:styleId="Aucuneliste">
     <w:name w:val="No List"/>
     <w:uiPriority w:val="99"/>
     <w:semiHidden/>
     <w:unhideWhenUsed/>
   </w:style>
-  <w:style w:type="character" w:customStyle="1" w:styleId="10">
-    <w:name w:val="Заголовок 1 Знак"/>
-    <w:basedOn w:val="a0"/>
-    <w:link w:val="1"/>
+  <w:style w:type="character" w:customStyle="1" w:styleId="Titre1Car">
+    <w:name w:val="Titre 1 Car"/>
+    <w:basedOn w:val="Policepardfaut"/>
+    <w:link w:val="Titre1"/>
     <w:uiPriority w:val="9"/>
     <w:rsid w:val="00085627"/>
     <w:rPr>
@@ -1101,10 +1234,10 @@
       <w:szCs w:val="32"/>
     </w:rPr>
   </w:style>
-  <w:style w:type="character" w:customStyle="1" w:styleId="20">
-    <w:name w:val="Заголовок 2 Знак"/>
-    <w:basedOn w:val="a0"/>
-    <w:link w:val="2"/>
+  <w:style w:type="character" w:customStyle="1" w:styleId="Titre2Car">
+    <w:name w:val="Titre 2 Car"/>
+    <w:basedOn w:val="Policepardfaut"/>
+    <w:link w:val="Titre2"/>
     <w:uiPriority w:val="9"/>
     <w:rsid w:val="00085627"/>
     <w:rPr>
@@ -1114,9 +1247,9 @@
       <w:szCs w:val="26"/>
     </w:rPr>
   </w:style>
-  <w:style w:type="paragraph" w:styleId="a3">
+  <w:style w:type="paragraph" w:styleId="Paragraphedeliste">
     <w:name w:val="List Paragraph"/>
-    <w:basedOn w:val="a"/>
+    <w:basedOn w:val="Normal"/>
     <w:uiPriority w:val="34"/>
     <w:qFormat/>
     <w:rsid w:val="00EB7B16"/>

</xml_diff>

<commit_message>
changes in word, 2 tests in create account
</commit_message>
<xml_diff>
--- a/support/POEC PROJET GR1.docx
+++ b/support/POEC PROJET GR1.docx
@@ -1,10 +1,10 @@
 
 <file path=word/document.xml><?xml version="1.0" encoding="utf-8"?>
-<w:document xmlns:wpc="http://schemas.microsoft.com/office/word/2010/wordprocessingCanvas" xmlns:cx="http://schemas.microsoft.com/office/drawing/2014/chartex" xmlns:cx1="http://schemas.microsoft.com/office/drawing/2015/9/8/chartex" xmlns:cx2="http://schemas.microsoft.com/office/drawing/2015/10/21/chartex" xmlns:cx3="http://schemas.microsoft.com/office/drawing/2016/5/9/chartex" xmlns:cx4="http://schemas.microsoft.com/office/drawing/2016/5/10/chartex" xmlns:cx5="http://schemas.microsoft.com/office/drawing/2016/5/11/chartex" xmlns:cx6="http://schemas.microsoft.com/office/drawing/2016/5/12/chartex" xmlns:cx7="http://schemas.microsoft.com/office/drawing/2016/5/13/chartex" xmlns:cx8="http://schemas.microsoft.com/office/drawing/2016/5/14/chartex" xmlns:mc="http://schemas.openxmlformats.org/markup-compatibility/2006" xmlns:aink="http://schemas.microsoft.com/office/drawing/2016/ink" xmlns:am3d="http://schemas.microsoft.com/office/drawing/2017/model3d" xmlns:o="urn:schemas-microsoft-com:office:office" xmlns:oel="http://schemas.microsoft.com/office/2019/extlst" xmlns:r="http://schemas.openxmlformats.org/officeDocument/2006/relationships" xmlns:m="http://schemas.openxmlformats.org/officeDocument/2006/math" xmlns:v="urn:schemas-microsoft-com:vml" xmlns:wp14="http://schemas.microsoft.com/office/word/2010/wordprocessingDrawing" xmlns:wp="http://schemas.openxmlformats.org/drawingml/2006/wordprocessingDrawing" xmlns:w10="urn:schemas-microsoft-com:office:word" xmlns:w="http://schemas.openxmlformats.org/wordprocessingml/2006/main" xmlns:w14="http://schemas.microsoft.com/office/word/2010/wordml" xmlns:w15="http://schemas.microsoft.com/office/word/2012/wordml" xmlns:w16cex="http://schemas.microsoft.com/office/word/2018/wordml/cex" xmlns:w16cid="http://schemas.microsoft.com/office/word/2016/wordml/cid" xmlns:w16="http://schemas.microsoft.com/office/word/2018/wordml" xmlns:w16sdtdh="http://schemas.microsoft.com/office/word/2020/wordml/sdtdatahash" xmlns:w16se="http://schemas.microsoft.com/office/word/2015/wordml/symex" xmlns:wpg="http://schemas.microsoft.com/office/word/2010/wordprocessingGroup" xmlns:wpi="http://schemas.microsoft.com/office/word/2010/wordprocessingInk" xmlns:wne="http://schemas.microsoft.com/office/word/2006/wordml" xmlns:wps="http://schemas.microsoft.com/office/word/2010/wordprocessingShape" mc:Ignorable="w14 w15 w16se w16cid w16 w16cex w16sdtdh wp14">
+<w:document xmlns:wpc="http://schemas.microsoft.com/office/word/2010/wordprocessingCanvas" xmlns:cx="http://schemas.microsoft.com/office/drawing/2014/chartex" xmlns:cx1="http://schemas.microsoft.com/office/drawing/2015/9/8/chartex" xmlns:cx2="http://schemas.microsoft.com/office/drawing/2015/10/21/chartex" xmlns:cx3="http://schemas.microsoft.com/office/drawing/2016/5/9/chartex" xmlns:cx4="http://schemas.microsoft.com/office/drawing/2016/5/10/chartex" xmlns:cx5="http://schemas.microsoft.com/office/drawing/2016/5/11/chartex" xmlns:cx6="http://schemas.microsoft.com/office/drawing/2016/5/12/chartex" xmlns:cx7="http://schemas.microsoft.com/office/drawing/2016/5/13/chartex" xmlns:cx8="http://schemas.microsoft.com/office/drawing/2016/5/14/chartex" xmlns:mc="http://schemas.openxmlformats.org/markup-compatibility/2006" xmlns:aink="http://schemas.microsoft.com/office/drawing/2016/ink" xmlns:am3d="http://schemas.microsoft.com/office/drawing/2017/model3d" xmlns:o="urn:schemas-microsoft-com:office:office" xmlns:oel="http://schemas.microsoft.com/office/2019/extlst" xmlns:r="http://schemas.openxmlformats.org/officeDocument/2006/relationships" xmlns:m="http://schemas.openxmlformats.org/officeDocument/2006/math" xmlns:v="urn:schemas-microsoft-com:vml" xmlns:wp14="http://schemas.microsoft.com/office/word/2010/wordprocessingDrawing" xmlns:wp="http://schemas.openxmlformats.org/drawingml/2006/wordprocessingDrawing" xmlns:w10="urn:schemas-microsoft-com:office:word" xmlns:w="http://schemas.openxmlformats.org/wordprocessingml/2006/main" xmlns:w14="http://schemas.microsoft.com/office/word/2010/wordml" xmlns:w15="http://schemas.microsoft.com/office/word/2012/wordml" xmlns:w16cex="http://schemas.microsoft.com/office/word/2018/wordml/cex" xmlns:w16cid="http://schemas.microsoft.com/office/word/2016/wordml/cid" xmlns:w16="http://schemas.microsoft.com/office/word/2018/wordml" xmlns:w16du="http://schemas.microsoft.com/office/word/2023/wordml/word16du" xmlns:w16sdtdh="http://schemas.microsoft.com/office/word/2020/wordml/sdtdatahash" xmlns:w16se="http://schemas.microsoft.com/office/word/2015/wordml/symex" xmlns:wpg="http://schemas.microsoft.com/office/word/2010/wordprocessingGroup" xmlns:wpi="http://schemas.microsoft.com/office/word/2010/wordprocessingInk" xmlns:wne="http://schemas.microsoft.com/office/word/2006/wordml" xmlns:wps="http://schemas.microsoft.com/office/word/2010/wordprocessingShape" mc:Ignorable="w14 w15 w16se w16cid w16 w16cex w16sdtdh wp14">
   <w:body>
     <w:p>
       <w:pPr>
-        <w:pStyle w:val="Titre1"/>
+        <w:pStyle w:val="1"/>
         <w:jc w:val="center"/>
       </w:pPr>
       <w:r>
@@ -14,7 +14,7 @@
     <w:p/>
     <w:p>
       <w:pPr>
-        <w:pStyle w:val="Titre2"/>
+        <w:pStyle w:val="2"/>
       </w:pPr>
       <w:r>
         <w:t>Plan de test des cas d’utilisation</w:t>
@@ -127,6 +127,32 @@
       <w:proofErr w:type="spellEnd"/>
       <w:r>
         <w:t xml:space="preserve"> invalides</w:t>
+      </w:r>
+    </w:p>
+    <w:p>
+      <w:r>
+        <w:rPr>
+          <w:rFonts w:ascii="Calibri" w:hAnsi="Calibri" w:cs="Calibri"/>
+          <w:color w:val="444444"/>
+          <w:shd w:val="clear" w:color="auto" w:fill="FFFFFF"/>
+        </w:rPr>
+        <w:t>PO-CO-03</w:t>
+      </w:r>
+      <w:r>
+        <w:rPr>
+          <w:rFonts w:ascii="Calibri" w:hAnsi="Calibri" w:cs="Calibri"/>
+          <w:color w:val="444444"/>
+          <w:shd w:val="clear" w:color="auto" w:fill="FFFFFF"/>
+        </w:rPr>
+        <w:t xml:space="preserve"> - </w:t>
+      </w:r>
+      <w:r>
+        <w:rPr>
+          <w:rFonts w:ascii="Calibri" w:hAnsi="Calibri" w:cs="Calibri"/>
+          <w:color w:val="444444"/>
+          <w:shd w:val="clear" w:color="auto" w:fill="FFFFFF"/>
+        </w:rPr>
+        <w:t>Créer un compte qui existe déjà</w:t>
       </w:r>
     </w:p>
     <w:p>
@@ -401,6 +427,64 @@
         <w:t>)</w:t>
       </w:r>
     </w:p>
+    <w:p>
+      <w:pPr>
+        <w:spacing w:after="120" w:line="240" w:lineRule="auto"/>
+      </w:pPr>
+      <w:r>
+        <w:t>PO-CO-0</w:t>
+      </w:r>
+      <w:r>
+        <w:t>7 -</w:t>
+      </w:r>
+      <w:r>
+        <w:t xml:space="preserve"> </w:t>
+      </w:r>
+      <w:r>
+        <w:rPr>
+          <w:rFonts w:ascii="Calibri" w:hAnsi="Calibri" w:cs="Calibri"/>
+          <w:color w:val="444444"/>
+          <w:shd w:val="clear" w:color="auto" w:fill="FFFFFF"/>
+        </w:rPr>
+        <w:t>Demander un nouveau mot de passe avec un compte Google (</w:t>
+      </w:r>
+      <w:proofErr w:type="spellStart"/>
+      <w:r>
+        <w:rPr>
+          <w:rFonts w:ascii="Calibri" w:hAnsi="Calibri" w:cs="Calibri"/>
+          <w:color w:val="444444"/>
+          <w:shd w:val="clear" w:color="auto" w:fill="FFFFFF"/>
+        </w:rPr>
+        <w:t>Forgot</w:t>
+      </w:r>
+      <w:proofErr w:type="spellEnd"/>
+      <w:r>
+        <w:rPr>
+          <w:rFonts w:ascii="Calibri" w:hAnsi="Calibri" w:cs="Calibri"/>
+          <w:color w:val="444444"/>
+          <w:shd w:val="clear" w:color="auto" w:fill="FFFFFF"/>
+        </w:rPr>
+        <w:t xml:space="preserve"> </w:t>
+      </w:r>
+      <w:proofErr w:type="spellStart"/>
+      <w:r>
+        <w:rPr>
+          <w:rFonts w:ascii="Calibri" w:hAnsi="Calibri" w:cs="Calibri"/>
+          <w:color w:val="444444"/>
+          <w:shd w:val="clear" w:color="auto" w:fill="FFFFFF"/>
+        </w:rPr>
+        <w:t>password</w:t>
+      </w:r>
+      <w:proofErr w:type="spellEnd"/>
+      <w:r>
+        <w:rPr>
+          <w:rFonts w:ascii="Calibri" w:hAnsi="Calibri" w:cs="Calibri"/>
+          <w:color w:val="444444"/>
+          <w:shd w:val="clear" w:color="auto" w:fill="FFFFFF"/>
+        </w:rPr>
+        <w:t>)</w:t>
+      </w:r>
+    </w:p>
     <w:p/>
     <w:p>
       <w:pPr>
@@ -508,6 +592,7 @@
     </w:p>
     <w:p>
       <w:r>
+        <w:lastRenderedPageBreak/>
         <w:t xml:space="preserve">Faire ticket Jira pour </w:t>
       </w:r>
       <w:proofErr w:type="spellStart"/>
@@ -530,7 +615,6 @@
     <w:p/>
     <w:p>
       <w:r>
-        <w:lastRenderedPageBreak/>
         <w:t>CAS INVALIDE</w:t>
       </w:r>
     </w:p>
@@ -541,7 +625,7 @@
     </w:p>
     <w:p>
       <w:pPr>
-        <w:pStyle w:val="Paragraphedeliste"/>
+        <w:pStyle w:val="a3"/>
         <w:numPr>
           <w:ilvl w:val="0"/>
           <w:numId w:val="1"/>
@@ -553,7 +637,7 @@
     </w:p>
     <w:p>
       <w:pPr>
-        <w:pStyle w:val="Paragraphedeliste"/>
+        <w:pStyle w:val="a3"/>
         <w:numPr>
           <w:ilvl w:val="0"/>
           <w:numId w:val="1"/>
@@ -565,7 +649,7 @@
     </w:p>
     <w:p>
       <w:pPr>
-        <w:pStyle w:val="Paragraphedeliste"/>
+        <w:pStyle w:val="a3"/>
         <w:numPr>
           <w:ilvl w:val="0"/>
           <w:numId w:val="1"/>
@@ -577,7 +661,7 @@
     </w:p>
     <w:p>
       <w:pPr>
-        <w:pStyle w:val="Paragraphedeliste"/>
+        <w:pStyle w:val="a3"/>
         <w:numPr>
           <w:ilvl w:val="0"/>
           <w:numId w:val="1"/>
@@ -597,7 +681,7 @@
     </w:p>
     <w:p>
       <w:pPr>
-        <w:pStyle w:val="Paragraphedeliste"/>
+        <w:pStyle w:val="a3"/>
         <w:numPr>
           <w:ilvl w:val="0"/>
           <w:numId w:val="1"/>
@@ -614,7 +698,7 @@
     </w:p>
     <w:p>
       <w:pPr>
-        <w:pStyle w:val="Paragraphedeliste"/>
+        <w:pStyle w:val="a3"/>
         <w:numPr>
           <w:ilvl w:val="0"/>
           <w:numId w:val="1"/>
@@ -656,7 +740,7 @@
 </file>
 
 <file path=word/numbering.xml><?xml version="1.0" encoding="utf-8"?>
-<w:numbering xmlns:wpc="http://schemas.microsoft.com/office/word/2010/wordprocessingCanvas" xmlns:cx="http://schemas.microsoft.com/office/drawing/2014/chartex" xmlns:cx1="http://schemas.microsoft.com/office/drawing/2015/9/8/chartex" xmlns:cx2="http://schemas.microsoft.com/office/drawing/2015/10/21/chartex" xmlns:cx3="http://schemas.microsoft.com/office/drawing/2016/5/9/chartex" xmlns:cx4="http://schemas.microsoft.com/office/drawing/2016/5/10/chartex" xmlns:cx5="http://schemas.microsoft.com/office/drawing/2016/5/11/chartex" xmlns:cx6="http://schemas.microsoft.com/office/drawing/2016/5/12/chartex" xmlns:cx7="http://schemas.microsoft.com/office/drawing/2016/5/13/chartex" xmlns:cx8="http://schemas.microsoft.com/office/drawing/2016/5/14/chartex" xmlns:mc="http://schemas.openxmlformats.org/markup-compatibility/2006" xmlns:aink="http://schemas.microsoft.com/office/drawing/2016/ink" xmlns:am3d="http://schemas.microsoft.com/office/drawing/2017/model3d" xmlns:o="urn:schemas-microsoft-com:office:office" xmlns:oel="http://schemas.microsoft.com/office/2019/extlst" xmlns:r="http://schemas.openxmlformats.org/officeDocument/2006/relationships" xmlns:m="http://schemas.openxmlformats.org/officeDocument/2006/math" xmlns:v="urn:schemas-microsoft-com:vml" xmlns:wp14="http://schemas.microsoft.com/office/word/2010/wordprocessingDrawing" xmlns:wp="http://schemas.openxmlformats.org/drawingml/2006/wordprocessingDrawing" xmlns:w10="urn:schemas-microsoft-com:office:word" xmlns:w="http://schemas.openxmlformats.org/wordprocessingml/2006/main" xmlns:w14="http://schemas.microsoft.com/office/word/2010/wordml" xmlns:w15="http://schemas.microsoft.com/office/word/2012/wordml" xmlns:w16cex="http://schemas.microsoft.com/office/word/2018/wordml/cex" xmlns:w16cid="http://schemas.microsoft.com/office/word/2016/wordml/cid" xmlns:w16="http://schemas.microsoft.com/office/word/2018/wordml" xmlns:w16sdtdh="http://schemas.microsoft.com/office/word/2020/wordml/sdtdatahash" xmlns:w16se="http://schemas.microsoft.com/office/word/2015/wordml/symex" xmlns:wpg="http://schemas.microsoft.com/office/word/2010/wordprocessingGroup" xmlns:wpi="http://schemas.microsoft.com/office/word/2010/wordprocessingInk" xmlns:wne="http://schemas.microsoft.com/office/word/2006/wordml" xmlns:wps="http://schemas.microsoft.com/office/word/2010/wordprocessingShape" mc:Ignorable="w14 w15 w16se w16cid w16 w16cex w16sdtdh wp14">
+<w:numbering xmlns:wpc="http://schemas.microsoft.com/office/word/2010/wordprocessingCanvas" xmlns:cx="http://schemas.microsoft.com/office/drawing/2014/chartex" xmlns:cx1="http://schemas.microsoft.com/office/drawing/2015/9/8/chartex" xmlns:cx2="http://schemas.microsoft.com/office/drawing/2015/10/21/chartex" xmlns:cx3="http://schemas.microsoft.com/office/drawing/2016/5/9/chartex" xmlns:cx4="http://schemas.microsoft.com/office/drawing/2016/5/10/chartex" xmlns:cx5="http://schemas.microsoft.com/office/drawing/2016/5/11/chartex" xmlns:cx6="http://schemas.microsoft.com/office/drawing/2016/5/12/chartex" xmlns:cx7="http://schemas.microsoft.com/office/drawing/2016/5/13/chartex" xmlns:cx8="http://schemas.microsoft.com/office/drawing/2016/5/14/chartex" xmlns:mc="http://schemas.openxmlformats.org/markup-compatibility/2006" xmlns:aink="http://schemas.microsoft.com/office/drawing/2016/ink" xmlns:am3d="http://schemas.microsoft.com/office/drawing/2017/model3d" xmlns:o="urn:schemas-microsoft-com:office:office" xmlns:oel="http://schemas.microsoft.com/office/2019/extlst" xmlns:r="http://schemas.openxmlformats.org/officeDocument/2006/relationships" xmlns:m="http://schemas.openxmlformats.org/officeDocument/2006/math" xmlns:v="urn:schemas-microsoft-com:vml" xmlns:wp14="http://schemas.microsoft.com/office/word/2010/wordprocessingDrawing" xmlns:wp="http://schemas.openxmlformats.org/drawingml/2006/wordprocessingDrawing" xmlns:w10="urn:schemas-microsoft-com:office:word" xmlns:w="http://schemas.openxmlformats.org/wordprocessingml/2006/main" xmlns:w14="http://schemas.microsoft.com/office/word/2010/wordml" xmlns:w15="http://schemas.microsoft.com/office/word/2012/wordml" xmlns:w16cex="http://schemas.microsoft.com/office/word/2018/wordml/cex" xmlns:w16cid="http://schemas.microsoft.com/office/word/2016/wordml/cid" xmlns:w16="http://schemas.microsoft.com/office/word/2018/wordml" xmlns:w16du="http://schemas.microsoft.com/office/word/2023/wordml/word16du" xmlns:w16sdtdh="http://schemas.microsoft.com/office/word/2020/wordml/sdtdatahash" xmlns:w16se="http://schemas.microsoft.com/office/word/2015/wordml/symex" xmlns:wpg="http://schemas.microsoft.com/office/word/2010/wordprocessingGroup" xmlns:wpi="http://schemas.microsoft.com/office/word/2010/wordprocessingInk" xmlns:wne="http://schemas.microsoft.com/office/word/2006/wordml" xmlns:wps="http://schemas.microsoft.com/office/word/2010/wordprocessingShape" mc:Ignorable="w14 w15 w16se w16cid w16 w16cex w16sdtdh wp14">
   <w:abstractNum w:abstractNumId="0" w15:restartNumberingAfterBreak="0">
     <w:nsid w:val="46137D2A"/>
     <w:multiLevelType w:val="hybridMultilevel"/>
@@ -1147,15 +1231,15 @@
     <w:lsdException w:name="Unresolved Mention" w:semiHidden="1" w:unhideWhenUsed="1"/>
     <w:lsdException w:name="Smart Link" w:semiHidden="1" w:unhideWhenUsed="1"/>
   </w:latentStyles>
-  <w:style w:type="paragraph" w:default="1" w:styleId="Normal">
+  <w:style w:type="paragraph" w:default="1" w:styleId="a">
     <w:name w:val="Normal"/>
     <w:qFormat/>
   </w:style>
-  <w:style w:type="paragraph" w:styleId="Titre1">
+  <w:style w:type="paragraph" w:styleId="1">
     <w:name w:val="heading 1"/>
-    <w:basedOn w:val="Normal"/>
-    <w:next w:val="Normal"/>
-    <w:link w:val="Titre1Car"/>
+    <w:basedOn w:val="a"/>
+    <w:next w:val="a"/>
+    <w:link w:val="10"/>
     <w:uiPriority w:val="9"/>
     <w:qFormat/>
     <w:rsid w:val="00085627"/>
@@ -1172,11 +1256,11 @@
       <w:szCs w:val="32"/>
     </w:rPr>
   </w:style>
-  <w:style w:type="paragraph" w:styleId="Titre2">
+  <w:style w:type="paragraph" w:styleId="2">
     <w:name w:val="heading 2"/>
-    <w:basedOn w:val="Normal"/>
-    <w:next w:val="Normal"/>
-    <w:link w:val="Titre2Car"/>
+    <w:basedOn w:val="a"/>
+    <w:next w:val="a"/>
+    <w:link w:val="20"/>
     <w:uiPriority w:val="9"/>
     <w:unhideWhenUsed/>
     <w:qFormat/>
@@ -1194,13 +1278,13 @@
       <w:szCs w:val="26"/>
     </w:rPr>
   </w:style>
-  <w:style w:type="character" w:default="1" w:styleId="Policepardfaut">
+  <w:style w:type="character" w:default="1" w:styleId="a0">
     <w:name w:val="Default Paragraph Font"/>
     <w:uiPriority w:val="1"/>
     <w:semiHidden/>
     <w:unhideWhenUsed/>
   </w:style>
-  <w:style w:type="table" w:default="1" w:styleId="TableauNormal">
+  <w:style w:type="table" w:default="1" w:styleId="a1">
     <w:name w:val="Normal Table"/>
     <w:uiPriority w:val="99"/>
     <w:semiHidden/>
@@ -1215,16 +1299,16 @@
       </w:tblCellMar>
     </w:tblPr>
   </w:style>
-  <w:style w:type="numbering" w:default="1" w:styleId="Aucuneliste">
+  <w:style w:type="numbering" w:default="1" w:styleId="a2">
     <w:name w:val="No List"/>
     <w:uiPriority w:val="99"/>
     <w:semiHidden/>
     <w:unhideWhenUsed/>
   </w:style>
-  <w:style w:type="character" w:customStyle="1" w:styleId="Titre1Car">
-    <w:name w:val="Titre 1 Car"/>
-    <w:basedOn w:val="Policepardfaut"/>
-    <w:link w:val="Titre1"/>
+  <w:style w:type="character" w:customStyle="1" w:styleId="10">
+    <w:name w:val="Заголовок 1 Знак"/>
+    <w:basedOn w:val="a0"/>
+    <w:link w:val="1"/>
     <w:uiPriority w:val="9"/>
     <w:rsid w:val="00085627"/>
     <w:rPr>
@@ -1234,10 +1318,10 @@
       <w:szCs w:val="32"/>
     </w:rPr>
   </w:style>
-  <w:style w:type="character" w:customStyle="1" w:styleId="Titre2Car">
-    <w:name w:val="Titre 2 Car"/>
-    <w:basedOn w:val="Policepardfaut"/>
-    <w:link w:val="Titre2"/>
+  <w:style w:type="character" w:customStyle="1" w:styleId="20">
+    <w:name w:val="Заголовок 2 Знак"/>
+    <w:basedOn w:val="a0"/>
+    <w:link w:val="2"/>
     <w:uiPriority w:val="9"/>
     <w:rsid w:val="00085627"/>
     <w:rPr>
@@ -1247,9 +1331,9 @@
       <w:szCs w:val="26"/>
     </w:rPr>
   </w:style>
-  <w:style w:type="paragraph" w:styleId="Paragraphedeliste">
+  <w:style w:type="paragraph" w:styleId="a3">
     <w:name w:val="List Paragraph"/>
-    <w:basedOn w:val="Normal"/>
+    <w:basedOn w:val="a"/>
     <w:uiPriority w:val="34"/>
     <w:qFormat/>
     <w:rsid w:val="00EB7B16"/>

</xml_diff>

<commit_message>
Ajout des cas de tests
</commit_message>
<xml_diff>
--- a/support/POEC PROJET GR1.docx
+++ b/support/POEC PROJET GR1.docx
@@ -1,10 +1,10 @@
 
 <file path=word/document.xml><?xml version="1.0" encoding="utf-8"?>
-<w:document xmlns:wpc="http://schemas.microsoft.com/office/word/2010/wordprocessingCanvas" xmlns:cx="http://schemas.microsoft.com/office/drawing/2014/chartex" xmlns:cx1="http://schemas.microsoft.com/office/drawing/2015/9/8/chartex" xmlns:cx2="http://schemas.microsoft.com/office/drawing/2015/10/21/chartex" xmlns:cx3="http://schemas.microsoft.com/office/drawing/2016/5/9/chartex" xmlns:cx4="http://schemas.microsoft.com/office/drawing/2016/5/10/chartex" xmlns:cx5="http://schemas.microsoft.com/office/drawing/2016/5/11/chartex" xmlns:cx6="http://schemas.microsoft.com/office/drawing/2016/5/12/chartex" xmlns:cx7="http://schemas.microsoft.com/office/drawing/2016/5/13/chartex" xmlns:cx8="http://schemas.microsoft.com/office/drawing/2016/5/14/chartex" xmlns:mc="http://schemas.openxmlformats.org/markup-compatibility/2006" xmlns:aink="http://schemas.microsoft.com/office/drawing/2016/ink" xmlns:am3d="http://schemas.microsoft.com/office/drawing/2017/model3d" xmlns:o="urn:schemas-microsoft-com:office:office" xmlns:oel="http://schemas.microsoft.com/office/2019/extlst" xmlns:r="http://schemas.openxmlformats.org/officeDocument/2006/relationships" xmlns:m="http://schemas.openxmlformats.org/officeDocument/2006/math" xmlns:v="urn:schemas-microsoft-com:vml" xmlns:wp14="http://schemas.microsoft.com/office/word/2010/wordprocessingDrawing" xmlns:wp="http://schemas.openxmlformats.org/drawingml/2006/wordprocessingDrawing" xmlns:w10="urn:schemas-microsoft-com:office:word" xmlns:w="http://schemas.openxmlformats.org/wordprocessingml/2006/main" xmlns:w14="http://schemas.microsoft.com/office/word/2010/wordml" xmlns:w15="http://schemas.microsoft.com/office/word/2012/wordml" xmlns:w16cex="http://schemas.microsoft.com/office/word/2018/wordml/cex" xmlns:w16cid="http://schemas.microsoft.com/office/word/2016/wordml/cid" xmlns:w16="http://schemas.microsoft.com/office/word/2018/wordml" xmlns:w16du="http://schemas.microsoft.com/office/word/2023/wordml/word16du" xmlns:w16sdtdh="http://schemas.microsoft.com/office/word/2020/wordml/sdtdatahash" xmlns:w16se="http://schemas.microsoft.com/office/word/2015/wordml/symex" xmlns:wpg="http://schemas.microsoft.com/office/word/2010/wordprocessingGroup" xmlns:wpi="http://schemas.microsoft.com/office/word/2010/wordprocessingInk" xmlns:wne="http://schemas.microsoft.com/office/word/2006/wordml" xmlns:wps="http://schemas.microsoft.com/office/word/2010/wordprocessingShape" mc:Ignorable="w14 w15 w16se w16cid w16 w16cex w16sdtdh wp14">
+<w:document xmlns:wpc="http://schemas.microsoft.com/office/word/2010/wordprocessingCanvas" xmlns:cx="http://schemas.microsoft.com/office/drawing/2014/chartex" xmlns:cx1="http://schemas.microsoft.com/office/drawing/2015/9/8/chartex" xmlns:cx2="http://schemas.microsoft.com/office/drawing/2015/10/21/chartex" xmlns:cx3="http://schemas.microsoft.com/office/drawing/2016/5/9/chartex" xmlns:cx4="http://schemas.microsoft.com/office/drawing/2016/5/10/chartex" xmlns:cx5="http://schemas.microsoft.com/office/drawing/2016/5/11/chartex" xmlns:cx6="http://schemas.microsoft.com/office/drawing/2016/5/12/chartex" xmlns:cx7="http://schemas.microsoft.com/office/drawing/2016/5/13/chartex" xmlns:cx8="http://schemas.microsoft.com/office/drawing/2016/5/14/chartex" xmlns:mc="http://schemas.openxmlformats.org/markup-compatibility/2006" xmlns:aink="http://schemas.microsoft.com/office/drawing/2016/ink" xmlns:am3d="http://schemas.microsoft.com/office/drawing/2017/model3d" xmlns:o="urn:schemas-microsoft-com:office:office" xmlns:oel="http://schemas.microsoft.com/office/2019/extlst" xmlns:r="http://schemas.openxmlformats.org/officeDocument/2006/relationships" xmlns:m="http://schemas.openxmlformats.org/officeDocument/2006/math" xmlns:v="urn:schemas-microsoft-com:vml" xmlns:wp14="http://schemas.microsoft.com/office/word/2010/wordprocessingDrawing" xmlns:wp="http://schemas.openxmlformats.org/drawingml/2006/wordprocessingDrawing" xmlns:w10="urn:schemas-microsoft-com:office:word" xmlns:w="http://schemas.openxmlformats.org/wordprocessingml/2006/main" xmlns:w14="http://schemas.microsoft.com/office/word/2010/wordml" xmlns:w15="http://schemas.microsoft.com/office/word/2012/wordml" xmlns:w16cex="http://schemas.microsoft.com/office/word/2018/wordml/cex" xmlns:w16cid="http://schemas.microsoft.com/office/word/2016/wordml/cid" xmlns:w16="http://schemas.microsoft.com/office/word/2018/wordml" xmlns:w16sdtdh="http://schemas.microsoft.com/office/word/2020/wordml/sdtdatahash" xmlns:w16se="http://schemas.microsoft.com/office/word/2015/wordml/symex" xmlns:wpg="http://schemas.microsoft.com/office/word/2010/wordprocessingGroup" xmlns:wpi="http://schemas.microsoft.com/office/word/2010/wordprocessingInk" xmlns:wne="http://schemas.microsoft.com/office/word/2006/wordml" xmlns:wps="http://schemas.microsoft.com/office/word/2010/wordprocessingShape" mc:Ignorable="w14 w15 w16se w16cid w16 w16cex w16sdtdh wp14">
   <w:body>
     <w:p>
       <w:pPr>
-        <w:pStyle w:val="1"/>
+        <w:pStyle w:val="Titre1"/>
         <w:jc w:val="center"/>
       </w:pPr>
       <w:r>
@@ -14,7 +14,7 @@
     <w:p/>
     <w:p>
       <w:pPr>
-        <w:pStyle w:val="2"/>
+        <w:pStyle w:val="Titre2"/>
       </w:pPr>
       <w:r>
         <w:t>Plan de test des cas d’utilisation</w:t>
@@ -136,7 +136,287 @@
           <w:color w:val="444444"/>
           <w:shd w:val="clear" w:color="auto" w:fill="FFFFFF"/>
         </w:rPr>
-        <w:t>PO-CO-03</w:t>
+        <w:t>PO-CO-03 - Créer un compte qui existe déjà</w:t>
+      </w:r>
+    </w:p>
+    <w:p>
+      <w:pPr>
+        <w:rPr>
+          <w:color w:val="FF0000"/>
+        </w:rPr>
+      </w:pPr>
+    </w:p>
+    <w:p>
+      <w:pPr>
+        <w:spacing w:after="120" w:line="240" w:lineRule="auto"/>
+        <w:rPr>
+          <w:b/>
+          <w:bCs/>
+        </w:rPr>
+      </w:pPr>
+      <w:r>
+        <w:rPr>
+          <w:b/>
+          <w:bCs/>
+        </w:rPr>
+        <w:t>Connexion au compte</w:t>
+      </w:r>
+    </w:p>
+    <w:p>
+      <w:pPr>
+        <w:spacing w:after="120" w:line="240" w:lineRule="auto"/>
+      </w:pPr>
+      <w:r>
+        <w:t>PO-C</w:t>
+      </w:r>
+      <w:r>
+        <w:t>O</w:t>
+      </w:r>
+      <w:r>
+        <w:t>-01 – Se connecter avec des identifiants valides</w:t>
+      </w:r>
+    </w:p>
+    <w:p>
+      <w:pPr>
+        <w:spacing w:after="120" w:line="240" w:lineRule="auto"/>
+      </w:pPr>
+      <w:r>
+        <w:t xml:space="preserve">PO-CO-02-01 </w:t>
+      </w:r>
+      <w:r>
+        <w:t xml:space="preserve">– </w:t>
+      </w:r>
+      <w:r>
+        <w:t>Se connecter avec des identifiants invalides : champs vides</w:t>
+      </w:r>
+    </w:p>
+    <w:p>
+      <w:pPr>
+        <w:spacing w:after="120" w:line="240" w:lineRule="auto"/>
+      </w:pPr>
+      <w:r>
+        <w:t xml:space="preserve">PO-CO-02-02 </w:t>
+      </w:r>
+      <w:r>
+        <w:t xml:space="preserve">- </w:t>
+      </w:r>
+      <w:r>
+        <w:t>Se connecter avec des identifiants invalides : email invalide</w:t>
+      </w:r>
+    </w:p>
+    <w:p>
+      <w:pPr>
+        <w:spacing w:after="120" w:line="240" w:lineRule="auto"/>
+      </w:pPr>
+      <w:r>
+        <w:t>PO-CO-02-03</w:t>
+      </w:r>
+      <w:r>
+        <w:t xml:space="preserve"> - </w:t>
+      </w:r>
+      <w:r>
+        <w:t>Se connecter avec des identifiants invalides</w:t>
+      </w:r>
+      <w:r>
+        <w:t xml:space="preserve"> </w:t>
+      </w:r>
+      <w:r>
+        <w:t xml:space="preserve">: </w:t>
+      </w:r>
+      <w:proofErr w:type="spellStart"/>
+      <w:r>
+        <w:t>password</w:t>
+      </w:r>
+      <w:proofErr w:type="spellEnd"/>
+      <w:r>
+        <w:t xml:space="preserve"> invalide</w:t>
+      </w:r>
+    </w:p>
+    <w:p>
+      <w:pPr>
+        <w:spacing w:after="120" w:line="240" w:lineRule="auto"/>
+      </w:pPr>
+      <w:r>
+        <w:t>PO-C</w:t>
+      </w:r>
+      <w:r>
+        <w:t>O</w:t>
+      </w:r>
+      <w:r>
+        <w:t xml:space="preserve">-03 </w:t>
+      </w:r>
+      <w:r>
+        <w:t>-</w:t>
+      </w:r>
+      <w:r>
+        <w:t xml:space="preserve"> Demander un nouveau mot de passe</w:t>
+      </w:r>
+      <w:r>
+        <w:t xml:space="preserve"> avec un compte existant</w:t>
+      </w:r>
+      <w:r>
+        <w:t xml:space="preserve"> (</w:t>
+      </w:r>
+      <w:proofErr w:type="spellStart"/>
+      <w:r>
+        <w:t>Forgot</w:t>
+      </w:r>
+      <w:proofErr w:type="spellEnd"/>
+      <w:r>
+        <w:t xml:space="preserve"> </w:t>
+      </w:r>
+      <w:proofErr w:type="spellStart"/>
+      <w:r>
+        <w:t>password</w:t>
+      </w:r>
+      <w:proofErr w:type="spellEnd"/>
+      <w:r>
+        <w:t>)</w:t>
+      </w:r>
+    </w:p>
+    <w:p>
+      <w:pPr>
+        <w:spacing w:after="120" w:line="240" w:lineRule="auto"/>
+        <w:rPr>
+          <w:rFonts w:ascii="Calibri" w:eastAsia="Times New Roman" w:hAnsi="Calibri" w:cs="Calibri"/>
+          <w:color w:val="000000"/>
+          <w:lang w:val="fr-CA" w:eastAsia="ru-RU"/>
+        </w:rPr>
+      </w:pPr>
+      <w:r>
+        <w:rPr>
+          <w:rFonts w:ascii="Calibri" w:eastAsia="Times New Roman" w:hAnsi="Calibri" w:cs="Calibri"/>
+          <w:color w:val="000000"/>
+          <w:lang w:val="fr-CA" w:eastAsia="ru-RU"/>
+        </w:rPr>
+        <w:t>PO-CO-04</w:t>
+      </w:r>
+      <w:r>
+        <w:rPr>
+          <w:rFonts w:ascii="Calibri" w:eastAsia="Times New Roman" w:hAnsi="Calibri" w:cs="Calibri"/>
+          <w:color w:val="000000"/>
+          <w:lang w:val="fr-CA" w:eastAsia="ru-RU"/>
+        </w:rPr>
+        <w:t xml:space="preserve"> - </w:t>
+      </w:r>
+      <w:r>
+        <w:rPr>
+          <w:rFonts w:ascii="Calibri" w:eastAsia="Times New Roman" w:hAnsi="Calibri" w:cs="Calibri"/>
+          <w:color w:val="000000"/>
+          <w:lang w:val="fr-CA" w:eastAsia="ru-RU"/>
+        </w:rPr>
+        <w:t>Demander un nouveau mot de passe avec un champ email vide (</w:t>
+      </w:r>
+      <w:proofErr w:type="spellStart"/>
+      <w:r>
+        <w:rPr>
+          <w:rFonts w:ascii="Calibri" w:eastAsia="Times New Roman" w:hAnsi="Calibri" w:cs="Calibri"/>
+          <w:color w:val="000000"/>
+          <w:lang w:val="fr-CA" w:eastAsia="ru-RU"/>
+        </w:rPr>
+        <w:t>Forgot</w:t>
+      </w:r>
+      <w:proofErr w:type="spellEnd"/>
+      <w:r>
+        <w:rPr>
+          <w:rFonts w:ascii="Calibri" w:eastAsia="Times New Roman" w:hAnsi="Calibri" w:cs="Calibri"/>
+          <w:color w:val="000000"/>
+          <w:lang w:val="fr-CA" w:eastAsia="ru-RU"/>
+        </w:rPr>
+        <w:t xml:space="preserve"> </w:t>
+      </w:r>
+      <w:proofErr w:type="spellStart"/>
+      <w:r>
+        <w:rPr>
+          <w:rFonts w:ascii="Calibri" w:eastAsia="Times New Roman" w:hAnsi="Calibri" w:cs="Calibri"/>
+          <w:color w:val="000000"/>
+          <w:lang w:val="fr-CA" w:eastAsia="ru-RU"/>
+        </w:rPr>
+        <w:t>password</w:t>
+      </w:r>
+      <w:proofErr w:type="spellEnd"/>
+      <w:r>
+        <w:rPr>
+          <w:rFonts w:ascii="Calibri" w:eastAsia="Times New Roman" w:hAnsi="Calibri" w:cs="Calibri"/>
+          <w:color w:val="000000"/>
+          <w:lang w:val="fr-CA" w:eastAsia="ru-RU"/>
+        </w:rPr>
+        <w:t>)</w:t>
+      </w:r>
+    </w:p>
+    <w:p>
+      <w:pPr>
+        <w:spacing w:after="120" w:line="240" w:lineRule="auto"/>
+        <w:rPr>
+          <w:rFonts w:ascii="Calibri" w:eastAsia="Times New Roman" w:hAnsi="Calibri" w:cs="Calibri"/>
+          <w:color w:val="000000"/>
+          <w:lang w:val="fr-CA" w:eastAsia="ru-RU"/>
+        </w:rPr>
+      </w:pPr>
+      <w:r>
+        <w:rPr>
+          <w:rFonts w:ascii="Calibri" w:eastAsia="Times New Roman" w:hAnsi="Calibri" w:cs="Calibri"/>
+          <w:color w:val="000000"/>
+          <w:lang w:val="fr-CA" w:eastAsia="ru-RU"/>
+        </w:rPr>
+        <w:t>PO-CO-05</w:t>
+      </w:r>
+      <w:r>
+        <w:rPr>
+          <w:rFonts w:ascii="Calibri" w:eastAsia="Times New Roman" w:hAnsi="Calibri" w:cs="Calibri"/>
+          <w:color w:val="000000"/>
+          <w:lang w:val="fr-CA" w:eastAsia="ru-RU"/>
+        </w:rPr>
+        <w:t xml:space="preserve"> - </w:t>
+      </w:r>
+      <w:r>
+        <w:rPr>
+          <w:rFonts w:ascii="Calibri" w:eastAsia="Times New Roman" w:hAnsi="Calibri" w:cs="Calibri"/>
+          <w:color w:val="000000"/>
+          <w:lang w:val="fr-CA" w:eastAsia="ru-RU"/>
+        </w:rPr>
+        <w:t>Se déconnecter</w:t>
+      </w:r>
+    </w:p>
+    <w:p>
+      <w:pPr>
+        <w:spacing w:after="120" w:line="240" w:lineRule="auto"/>
+      </w:pPr>
+      <w:r>
+        <w:t>PO-C</w:t>
+      </w:r>
+      <w:r>
+        <w:t>O</w:t>
+      </w:r>
+      <w:r>
+        <w:t xml:space="preserve">-06 - </w:t>
+      </w:r>
+      <w:r>
+        <w:t>Demander un nouveau mot de passe avec un compte non existant (</w:t>
+      </w:r>
+      <w:proofErr w:type="spellStart"/>
+      <w:r>
+        <w:t>Forgot</w:t>
+      </w:r>
+      <w:proofErr w:type="spellEnd"/>
+      <w:r>
+        <w:t xml:space="preserve"> </w:t>
+      </w:r>
+      <w:proofErr w:type="spellStart"/>
+      <w:r>
+        <w:t>password</w:t>
+      </w:r>
+      <w:proofErr w:type="spellEnd"/>
+      <w:r>
+        <w:t>)</w:t>
+      </w:r>
+    </w:p>
+    <w:p>
+      <w:pPr>
+        <w:spacing w:after="120" w:line="240" w:lineRule="auto"/>
+      </w:pPr>
+      <w:r>
+        <w:t xml:space="preserve">PO-CO-07 - </w:t>
       </w:r>
       <w:r>
         <w:rPr>
@@ -144,309 +424,25 @@
           <w:color w:val="444444"/>
           <w:shd w:val="clear" w:color="auto" w:fill="FFFFFF"/>
         </w:rPr>
-        <w:t xml:space="preserve"> - </w:t>
-      </w:r>
+        <w:t>Demander un nouveau mot de passe avec un compte Google (</w:t>
+      </w:r>
+      <w:proofErr w:type="spellStart"/>
       <w:r>
         <w:rPr>
           <w:rFonts w:ascii="Calibri" w:hAnsi="Calibri" w:cs="Calibri"/>
           <w:color w:val="444444"/>
           <w:shd w:val="clear" w:color="auto" w:fill="FFFFFF"/>
         </w:rPr>
-        <w:t>Créer un compte qui existe déjà</w:t>
-      </w:r>
-    </w:p>
-    <w:p>
-      <w:pPr>
-        <w:rPr>
-          <w:color w:val="FF0000"/>
-        </w:rPr>
-      </w:pPr>
-    </w:p>
-    <w:p>
-      <w:pPr>
-        <w:spacing w:after="120" w:line="240" w:lineRule="auto"/>
-        <w:rPr>
-          <w:b/>
-          <w:bCs/>
-        </w:rPr>
-      </w:pPr>
-      <w:r>
-        <w:rPr>
-          <w:b/>
-          <w:bCs/>
-        </w:rPr>
-        <w:t>Connexion au compte</w:t>
-      </w:r>
-    </w:p>
-    <w:p>
-      <w:pPr>
-        <w:spacing w:after="120" w:line="240" w:lineRule="auto"/>
-      </w:pPr>
-      <w:r>
-        <w:t>PO-C</w:t>
-      </w:r>
-      <w:r>
-        <w:t>O</w:t>
-      </w:r>
-      <w:r>
-        <w:t>-01 – Se connecter avec des identifiants valides</w:t>
-      </w:r>
-    </w:p>
-    <w:p>
-      <w:pPr>
-        <w:spacing w:after="120" w:line="240" w:lineRule="auto"/>
-      </w:pPr>
-      <w:r>
-        <w:t xml:space="preserve">PO-CO-02-01 </w:t>
-      </w:r>
-      <w:r>
-        <w:t xml:space="preserve">– </w:t>
-      </w:r>
-      <w:r>
-        <w:t>Se connecter avec des identifiants invalides : champs vides</w:t>
-      </w:r>
-    </w:p>
-    <w:p>
-      <w:pPr>
-        <w:spacing w:after="120" w:line="240" w:lineRule="auto"/>
-      </w:pPr>
-      <w:r>
-        <w:t xml:space="preserve">PO-CO-02-02 </w:t>
-      </w:r>
-      <w:r>
-        <w:t xml:space="preserve">- </w:t>
-      </w:r>
-      <w:r>
-        <w:t>Se connecter avec des identifiants invalides : email invalide</w:t>
-      </w:r>
-    </w:p>
-    <w:p>
-      <w:pPr>
-        <w:spacing w:after="120" w:line="240" w:lineRule="auto"/>
-      </w:pPr>
-      <w:r>
-        <w:t>PO-CO-02-03</w:t>
-      </w:r>
-      <w:r>
-        <w:t xml:space="preserve"> - </w:t>
-      </w:r>
-      <w:r>
-        <w:t>Se connecter avec des identifiants invalides</w:t>
-      </w:r>
-      <w:r>
-        <w:t xml:space="preserve"> </w:t>
-      </w:r>
-      <w:r>
-        <w:t xml:space="preserve">: </w:t>
-      </w:r>
-      <w:proofErr w:type="spellStart"/>
-      <w:r>
-        <w:t>password</w:t>
+        <w:t>Forgot</w:t>
       </w:r>
       <w:proofErr w:type="spellEnd"/>
-      <w:r>
-        <w:t xml:space="preserve"> invalide</w:t>
-      </w:r>
-    </w:p>
-    <w:p>
-      <w:pPr>
-        <w:spacing w:after="120" w:line="240" w:lineRule="auto"/>
-      </w:pPr>
-      <w:r>
-        <w:t>PO-C</w:t>
-      </w:r>
-      <w:r>
-        <w:t>O</w:t>
-      </w:r>
-      <w:r>
-        <w:t xml:space="preserve">-03 </w:t>
-      </w:r>
-      <w:r>
-        <w:t>-</w:t>
-      </w:r>
-      <w:r>
-        <w:t xml:space="preserve"> Demander un nouveau mot de passe</w:t>
-      </w:r>
-      <w:r>
-        <w:t xml:space="preserve"> avec un compte existant</w:t>
-      </w:r>
-      <w:r>
-        <w:t xml:space="preserve"> (</w:t>
-      </w:r>
-      <w:proofErr w:type="spellStart"/>
-      <w:r>
-        <w:t>Forgot</w:t>
-      </w:r>
-      <w:proofErr w:type="spellEnd"/>
-      <w:r>
-        <w:t xml:space="preserve"> </w:t>
-      </w:r>
-      <w:proofErr w:type="spellStart"/>
-      <w:r>
-        <w:t>password</w:t>
-      </w:r>
-      <w:proofErr w:type="spellEnd"/>
-      <w:r>
-        <w:t>)</w:t>
-      </w:r>
-    </w:p>
-    <w:p>
-      <w:pPr>
-        <w:spacing w:after="120" w:line="240" w:lineRule="auto"/>
-        <w:rPr>
-          <w:rFonts w:ascii="Calibri" w:eastAsia="Times New Roman" w:hAnsi="Calibri" w:cs="Calibri"/>
-          <w:color w:val="000000"/>
-          <w:lang w:val="fr-CA" w:eastAsia="ru-RU"/>
-        </w:rPr>
-      </w:pPr>
-      <w:r>
-        <w:rPr>
-          <w:rFonts w:ascii="Calibri" w:eastAsia="Times New Roman" w:hAnsi="Calibri" w:cs="Calibri"/>
-          <w:color w:val="000000"/>
-          <w:lang w:val="fr-CA" w:eastAsia="ru-RU"/>
-        </w:rPr>
-        <w:t>PO-CO-04</w:t>
-      </w:r>
-      <w:r>
-        <w:rPr>
-          <w:rFonts w:ascii="Calibri" w:eastAsia="Times New Roman" w:hAnsi="Calibri" w:cs="Calibri"/>
-          <w:color w:val="000000"/>
-          <w:lang w:val="fr-CA" w:eastAsia="ru-RU"/>
-        </w:rPr>
-        <w:t xml:space="preserve"> - </w:t>
-      </w:r>
-      <w:r>
-        <w:rPr>
-          <w:rFonts w:ascii="Calibri" w:eastAsia="Times New Roman" w:hAnsi="Calibri" w:cs="Calibri"/>
-          <w:color w:val="000000"/>
-          <w:lang w:val="fr-CA" w:eastAsia="ru-RU"/>
-        </w:rPr>
-        <w:t>Demander un nouveau mot de passe avec un champ email vide (</w:t>
-      </w:r>
-      <w:proofErr w:type="spellStart"/>
-      <w:r>
-        <w:rPr>
-          <w:rFonts w:ascii="Calibri" w:eastAsia="Times New Roman" w:hAnsi="Calibri" w:cs="Calibri"/>
-          <w:color w:val="000000"/>
-          <w:lang w:val="fr-CA" w:eastAsia="ru-RU"/>
-        </w:rPr>
-        <w:t>Forgot</w:t>
-      </w:r>
-      <w:proofErr w:type="spellEnd"/>
-      <w:r>
-        <w:rPr>
-          <w:rFonts w:ascii="Calibri" w:eastAsia="Times New Roman" w:hAnsi="Calibri" w:cs="Calibri"/>
-          <w:color w:val="000000"/>
-          <w:lang w:val="fr-CA" w:eastAsia="ru-RU"/>
-        </w:rPr>
-        <w:t xml:space="preserve"> </w:t>
-      </w:r>
-      <w:proofErr w:type="spellStart"/>
-      <w:r>
-        <w:rPr>
-          <w:rFonts w:ascii="Calibri" w:eastAsia="Times New Roman" w:hAnsi="Calibri" w:cs="Calibri"/>
-          <w:color w:val="000000"/>
-          <w:lang w:val="fr-CA" w:eastAsia="ru-RU"/>
-        </w:rPr>
-        <w:t>password</w:t>
-      </w:r>
-      <w:proofErr w:type="spellEnd"/>
-      <w:r>
-        <w:rPr>
-          <w:rFonts w:ascii="Calibri" w:eastAsia="Times New Roman" w:hAnsi="Calibri" w:cs="Calibri"/>
-          <w:color w:val="000000"/>
-          <w:lang w:val="fr-CA" w:eastAsia="ru-RU"/>
-        </w:rPr>
-        <w:t>)</w:t>
-      </w:r>
-    </w:p>
-    <w:p>
-      <w:pPr>
-        <w:spacing w:after="120" w:line="240" w:lineRule="auto"/>
-        <w:rPr>
-          <w:rFonts w:ascii="Calibri" w:eastAsia="Times New Roman" w:hAnsi="Calibri" w:cs="Calibri"/>
-          <w:color w:val="000000"/>
-          <w:lang w:val="fr-CA" w:eastAsia="ru-RU"/>
-        </w:rPr>
-      </w:pPr>
-      <w:r>
-        <w:rPr>
-          <w:rFonts w:ascii="Calibri" w:eastAsia="Times New Roman" w:hAnsi="Calibri" w:cs="Calibri"/>
-          <w:color w:val="000000"/>
-          <w:lang w:val="fr-CA" w:eastAsia="ru-RU"/>
-        </w:rPr>
-        <w:t>PO-CO-05</w:t>
-      </w:r>
-      <w:r>
-        <w:rPr>
-          <w:rFonts w:ascii="Calibri" w:eastAsia="Times New Roman" w:hAnsi="Calibri" w:cs="Calibri"/>
-          <w:color w:val="000000"/>
-          <w:lang w:val="fr-CA" w:eastAsia="ru-RU"/>
-        </w:rPr>
-        <w:t xml:space="preserve"> - </w:t>
-      </w:r>
-      <w:r>
-        <w:rPr>
-          <w:rFonts w:ascii="Calibri" w:eastAsia="Times New Roman" w:hAnsi="Calibri" w:cs="Calibri"/>
-          <w:color w:val="000000"/>
-          <w:lang w:val="fr-CA" w:eastAsia="ru-RU"/>
-        </w:rPr>
-        <w:t>Se déconnecter</w:t>
-      </w:r>
-    </w:p>
-    <w:p>
-      <w:pPr>
-        <w:spacing w:after="120" w:line="240" w:lineRule="auto"/>
-      </w:pPr>
-      <w:r>
-        <w:t>PO-C</w:t>
-      </w:r>
-      <w:r>
-        <w:t>O</w:t>
-      </w:r>
-      <w:r>
-        <w:t xml:space="preserve">-06 - </w:t>
-      </w:r>
-      <w:r>
-        <w:t>Demander un nouveau mot de passe avec un compte non existant (</w:t>
-      </w:r>
-      <w:proofErr w:type="spellStart"/>
-      <w:r>
-        <w:t>Forgot</w:t>
-      </w:r>
-      <w:proofErr w:type="spellEnd"/>
-      <w:r>
-        <w:t xml:space="preserve"> </w:t>
-      </w:r>
-      <w:proofErr w:type="spellStart"/>
-      <w:r>
-        <w:t>password</w:t>
-      </w:r>
-      <w:proofErr w:type="spellEnd"/>
-      <w:r>
-        <w:t>)</w:t>
-      </w:r>
-    </w:p>
-    <w:p>
-      <w:pPr>
-        <w:spacing w:after="120" w:line="240" w:lineRule="auto"/>
-      </w:pPr>
-      <w:r>
-        <w:t>PO-CO-0</w:t>
-      </w:r>
-      <w:r>
-        <w:t>7 -</w:t>
-      </w:r>
-      <w:r>
-        <w:t xml:space="preserve"> </w:t>
-      </w:r>
       <w:r>
         <w:rPr>
           <w:rFonts w:ascii="Calibri" w:hAnsi="Calibri" w:cs="Calibri"/>
           <w:color w:val="444444"/>
           <w:shd w:val="clear" w:color="auto" w:fill="FFFFFF"/>
         </w:rPr>
-        <w:t>Demander un nouveau mot de passe avec un compte Google (</w:t>
+        <w:t xml:space="preserve"> </w:t>
       </w:r>
       <w:proofErr w:type="spellStart"/>
       <w:r>
@@ -455,7 +451,7 @@
           <w:color w:val="444444"/>
           <w:shd w:val="clear" w:color="auto" w:fill="FFFFFF"/>
         </w:rPr>
-        <w:t>Forgot</w:t>
+        <w:t>password</w:t>
       </w:r>
       <w:proofErr w:type="spellEnd"/>
       <w:r>
@@ -464,24 +460,6 @@
           <w:color w:val="444444"/>
           <w:shd w:val="clear" w:color="auto" w:fill="FFFFFF"/>
         </w:rPr>
-        <w:t xml:space="preserve"> </w:t>
-      </w:r>
-      <w:proofErr w:type="spellStart"/>
-      <w:r>
-        <w:rPr>
-          <w:rFonts w:ascii="Calibri" w:hAnsi="Calibri" w:cs="Calibri"/>
-          <w:color w:val="444444"/>
-          <w:shd w:val="clear" w:color="auto" w:fill="FFFFFF"/>
-        </w:rPr>
-        <w:t>password</w:t>
-      </w:r>
-      <w:proofErr w:type="spellEnd"/>
-      <w:r>
-        <w:rPr>
-          <w:rFonts w:ascii="Calibri" w:hAnsi="Calibri" w:cs="Calibri"/>
-          <w:color w:val="444444"/>
-          <w:shd w:val="clear" w:color="auto" w:fill="FFFFFF"/>
-        </w:rPr>
         <w:t>)</w:t>
       </w:r>
     </w:p>
@@ -585,150 +563,6 @@
     </w:p>
     <w:p/>
     <w:p/>
-    <w:p>
-      <w:r>
-        <w:t>Pensez à faire :</w:t>
-      </w:r>
-    </w:p>
-    <w:p>
-      <w:r>
-        <w:lastRenderedPageBreak/>
-        <w:t xml:space="preserve">Faire ticket Jira pour </w:t>
-      </w:r>
-      <w:proofErr w:type="spellStart"/>
-      <w:r>
-        <w:t>forgot</w:t>
-      </w:r>
-      <w:proofErr w:type="spellEnd"/>
-      <w:r>
-        <w:t xml:space="preserve"> </w:t>
-      </w:r>
-      <w:proofErr w:type="spellStart"/>
-      <w:r>
-        <w:t>password</w:t>
-      </w:r>
-      <w:proofErr w:type="spellEnd"/>
-      <w:r>
-        <w:t xml:space="preserve"> car l’email ne s’envoie pas</w:t>
-      </w:r>
-    </w:p>
-    <w:p/>
-    <w:p>
-      <w:r>
-        <w:t>CAS INVALIDE</w:t>
-      </w:r>
-    </w:p>
-    <w:p>
-      <w:r>
-        <w:t>Création de compte</w:t>
-      </w:r>
-    </w:p>
-    <w:p>
-      <w:pPr>
-        <w:pStyle w:val="a3"/>
-        <w:numPr>
-          <w:ilvl w:val="0"/>
-          <w:numId w:val="1"/>
-        </w:numPr>
-      </w:pPr>
-      <w:r>
-        <w:t>Tous les champs sont vides</w:t>
-      </w:r>
-    </w:p>
-    <w:p>
-      <w:pPr>
-        <w:pStyle w:val="a3"/>
-        <w:numPr>
-          <w:ilvl w:val="0"/>
-          <w:numId w:val="1"/>
-        </w:numPr>
-      </w:pPr>
-      <w:r>
-        <w:t>Email « toto »</w:t>
-      </w:r>
-    </w:p>
-    <w:p>
-      <w:pPr>
-        <w:pStyle w:val="a3"/>
-        <w:numPr>
-          <w:ilvl w:val="0"/>
-          <w:numId w:val="1"/>
-        </w:numPr>
-      </w:pPr>
-      <w:r>
-        <w:t>Email « toto@ »</w:t>
-      </w:r>
-    </w:p>
-    <w:p>
-      <w:pPr>
-        <w:pStyle w:val="a3"/>
-        <w:numPr>
-          <w:ilvl w:val="0"/>
-          <w:numId w:val="1"/>
-        </w:numPr>
-      </w:pPr>
-      <w:r>
-        <w:t>Email « </w:t>
-      </w:r>
-      <w:proofErr w:type="spellStart"/>
-      <w:r>
-        <w:t>toto@gmail</w:t>
-      </w:r>
-      <w:proofErr w:type="spellEnd"/>
-      <w:r>
-        <w:t> »</w:t>
-      </w:r>
-    </w:p>
-    <w:p>
-      <w:pPr>
-        <w:pStyle w:val="a3"/>
-        <w:numPr>
-          <w:ilvl w:val="0"/>
-          <w:numId w:val="1"/>
-        </w:numPr>
-      </w:pPr>
-      <w:proofErr w:type="spellStart"/>
-      <w:r>
-        <w:t>Password</w:t>
-      </w:r>
-      <w:proofErr w:type="spellEnd"/>
-      <w:r>
-        <w:t xml:space="preserve"> inférieur à 8</w:t>
-      </w:r>
-    </w:p>
-    <w:p>
-      <w:pPr>
-        <w:pStyle w:val="a3"/>
-        <w:numPr>
-          <w:ilvl w:val="0"/>
-          <w:numId w:val="1"/>
-        </w:numPr>
-      </w:pPr>
-      <w:proofErr w:type="spellStart"/>
-      <w:r>
-        <w:t>Password</w:t>
-      </w:r>
-      <w:proofErr w:type="spellEnd"/>
-      <w:r>
-        <w:t xml:space="preserve"> et </w:t>
-      </w:r>
-      <w:proofErr w:type="spellStart"/>
-      <w:r>
-        <w:t>Confirm</w:t>
-      </w:r>
-      <w:proofErr w:type="spellEnd"/>
-      <w:r>
-        <w:t xml:space="preserve"> </w:t>
-      </w:r>
-      <w:proofErr w:type="spellStart"/>
-      <w:r>
-        <w:t>Password</w:t>
-      </w:r>
-      <w:proofErr w:type="spellEnd"/>
-      <w:r>
-        <w:t xml:space="preserve"> sont différents</w:t>
-      </w:r>
-    </w:p>
     <w:sectPr>
       <w:pgSz w:w="11906" w:h="16838"/>
       <w:pgMar w:top="993" w:right="1417" w:bottom="1417" w:left="1417" w:header="708" w:footer="708" w:gutter="0"/>
@@ -740,7 +574,7 @@
 </file>
 
 <file path=word/numbering.xml><?xml version="1.0" encoding="utf-8"?>
-<w:numbering xmlns:wpc="http://schemas.microsoft.com/office/word/2010/wordprocessingCanvas" xmlns:cx="http://schemas.microsoft.com/office/drawing/2014/chartex" xmlns:cx1="http://schemas.microsoft.com/office/drawing/2015/9/8/chartex" xmlns:cx2="http://schemas.microsoft.com/office/drawing/2015/10/21/chartex" xmlns:cx3="http://schemas.microsoft.com/office/drawing/2016/5/9/chartex" xmlns:cx4="http://schemas.microsoft.com/office/drawing/2016/5/10/chartex" xmlns:cx5="http://schemas.microsoft.com/office/drawing/2016/5/11/chartex" xmlns:cx6="http://schemas.microsoft.com/office/drawing/2016/5/12/chartex" xmlns:cx7="http://schemas.microsoft.com/office/drawing/2016/5/13/chartex" xmlns:cx8="http://schemas.microsoft.com/office/drawing/2016/5/14/chartex" xmlns:mc="http://schemas.openxmlformats.org/markup-compatibility/2006" xmlns:aink="http://schemas.microsoft.com/office/drawing/2016/ink" xmlns:am3d="http://schemas.microsoft.com/office/drawing/2017/model3d" xmlns:o="urn:schemas-microsoft-com:office:office" xmlns:oel="http://schemas.microsoft.com/office/2019/extlst" xmlns:r="http://schemas.openxmlformats.org/officeDocument/2006/relationships" xmlns:m="http://schemas.openxmlformats.org/officeDocument/2006/math" xmlns:v="urn:schemas-microsoft-com:vml" xmlns:wp14="http://schemas.microsoft.com/office/word/2010/wordprocessingDrawing" xmlns:wp="http://schemas.openxmlformats.org/drawingml/2006/wordprocessingDrawing" xmlns:w10="urn:schemas-microsoft-com:office:word" xmlns:w="http://schemas.openxmlformats.org/wordprocessingml/2006/main" xmlns:w14="http://schemas.microsoft.com/office/word/2010/wordml" xmlns:w15="http://schemas.microsoft.com/office/word/2012/wordml" xmlns:w16cex="http://schemas.microsoft.com/office/word/2018/wordml/cex" xmlns:w16cid="http://schemas.microsoft.com/office/word/2016/wordml/cid" xmlns:w16="http://schemas.microsoft.com/office/word/2018/wordml" xmlns:w16du="http://schemas.microsoft.com/office/word/2023/wordml/word16du" xmlns:w16sdtdh="http://schemas.microsoft.com/office/word/2020/wordml/sdtdatahash" xmlns:w16se="http://schemas.microsoft.com/office/word/2015/wordml/symex" xmlns:wpg="http://schemas.microsoft.com/office/word/2010/wordprocessingGroup" xmlns:wpi="http://schemas.microsoft.com/office/word/2010/wordprocessingInk" xmlns:wne="http://schemas.microsoft.com/office/word/2006/wordml" xmlns:wps="http://schemas.microsoft.com/office/word/2010/wordprocessingShape" mc:Ignorable="w14 w15 w16se w16cid w16 w16cex w16sdtdh wp14">
+<w:numbering xmlns:wpc="http://schemas.microsoft.com/office/word/2010/wordprocessingCanvas" xmlns:cx="http://schemas.microsoft.com/office/drawing/2014/chartex" xmlns:cx1="http://schemas.microsoft.com/office/drawing/2015/9/8/chartex" xmlns:cx2="http://schemas.microsoft.com/office/drawing/2015/10/21/chartex" xmlns:cx3="http://schemas.microsoft.com/office/drawing/2016/5/9/chartex" xmlns:cx4="http://schemas.microsoft.com/office/drawing/2016/5/10/chartex" xmlns:cx5="http://schemas.microsoft.com/office/drawing/2016/5/11/chartex" xmlns:cx6="http://schemas.microsoft.com/office/drawing/2016/5/12/chartex" xmlns:cx7="http://schemas.microsoft.com/office/drawing/2016/5/13/chartex" xmlns:cx8="http://schemas.microsoft.com/office/drawing/2016/5/14/chartex" xmlns:mc="http://schemas.openxmlformats.org/markup-compatibility/2006" xmlns:aink="http://schemas.microsoft.com/office/drawing/2016/ink" xmlns:am3d="http://schemas.microsoft.com/office/drawing/2017/model3d" xmlns:o="urn:schemas-microsoft-com:office:office" xmlns:oel="http://schemas.microsoft.com/office/2019/extlst" xmlns:r="http://schemas.openxmlformats.org/officeDocument/2006/relationships" xmlns:m="http://schemas.openxmlformats.org/officeDocument/2006/math" xmlns:v="urn:schemas-microsoft-com:vml" xmlns:wp14="http://schemas.microsoft.com/office/word/2010/wordprocessingDrawing" xmlns:wp="http://schemas.openxmlformats.org/drawingml/2006/wordprocessingDrawing" xmlns:w10="urn:schemas-microsoft-com:office:word" xmlns:w="http://schemas.openxmlformats.org/wordprocessingml/2006/main" xmlns:w14="http://schemas.microsoft.com/office/word/2010/wordml" xmlns:w15="http://schemas.microsoft.com/office/word/2012/wordml" xmlns:w16cex="http://schemas.microsoft.com/office/word/2018/wordml/cex" xmlns:w16cid="http://schemas.microsoft.com/office/word/2016/wordml/cid" xmlns:w16="http://schemas.microsoft.com/office/word/2018/wordml" xmlns:w16sdtdh="http://schemas.microsoft.com/office/word/2020/wordml/sdtdatahash" xmlns:w16se="http://schemas.microsoft.com/office/word/2015/wordml/symex" xmlns:wpg="http://schemas.microsoft.com/office/word/2010/wordprocessingGroup" xmlns:wpi="http://schemas.microsoft.com/office/word/2010/wordprocessingInk" xmlns:wne="http://schemas.microsoft.com/office/word/2006/wordml" xmlns:wps="http://schemas.microsoft.com/office/word/2010/wordprocessingShape" mc:Ignorable="w14 w15 w16se w16cid w16 w16cex w16sdtdh wp14">
   <w:abstractNum w:abstractNumId="0" w15:restartNumberingAfterBreak="0">
     <w:nsid w:val="46137D2A"/>
     <w:multiLevelType w:val="hybridMultilevel"/>
@@ -1231,15 +1065,15 @@
     <w:lsdException w:name="Unresolved Mention" w:semiHidden="1" w:unhideWhenUsed="1"/>
     <w:lsdException w:name="Smart Link" w:semiHidden="1" w:unhideWhenUsed="1"/>
   </w:latentStyles>
-  <w:style w:type="paragraph" w:default="1" w:styleId="a">
+  <w:style w:type="paragraph" w:default="1" w:styleId="Normal">
     <w:name w:val="Normal"/>
     <w:qFormat/>
   </w:style>
-  <w:style w:type="paragraph" w:styleId="1">
+  <w:style w:type="paragraph" w:styleId="Titre1">
     <w:name w:val="heading 1"/>
-    <w:basedOn w:val="a"/>
-    <w:next w:val="a"/>
-    <w:link w:val="10"/>
+    <w:basedOn w:val="Normal"/>
+    <w:next w:val="Normal"/>
+    <w:link w:val="Titre1Car"/>
     <w:uiPriority w:val="9"/>
     <w:qFormat/>
     <w:rsid w:val="00085627"/>
@@ -1256,11 +1090,11 @@
       <w:szCs w:val="32"/>
     </w:rPr>
   </w:style>
-  <w:style w:type="paragraph" w:styleId="2">
+  <w:style w:type="paragraph" w:styleId="Titre2">
     <w:name w:val="heading 2"/>
-    <w:basedOn w:val="a"/>
-    <w:next w:val="a"/>
-    <w:link w:val="20"/>
+    <w:basedOn w:val="Normal"/>
+    <w:next w:val="Normal"/>
+    <w:link w:val="Titre2Car"/>
     <w:uiPriority w:val="9"/>
     <w:unhideWhenUsed/>
     <w:qFormat/>
@@ -1278,13 +1112,13 @@
       <w:szCs w:val="26"/>
     </w:rPr>
   </w:style>
-  <w:style w:type="character" w:default="1" w:styleId="a0">
+  <w:style w:type="character" w:default="1" w:styleId="Policepardfaut">
     <w:name w:val="Default Paragraph Font"/>
     <w:uiPriority w:val="1"/>
     <w:semiHidden/>
     <w:unhideWhenUsed/>
   </w:style>
-  <w:style w:type="table" w:default="1" w:styleId="a1">
+  <w:style w:type="table" w:default="1" w:styleId="TableauNormal">
     <w:name w:val="Normal Table"/>
     <w:uiPriority w:val="99"/>
     <w:semiHidden/>
@@ -1299,16 +1133,16 @@
       </w:tblCellMar>
     </w:tblPr>
   </w:style>
-  <w:style w:type="numbering" w:default="1" w:styleId="a2">
+  <w:style w:type="numbering" w:default="1" w:styleId="Aucuneliste">
     <w:name w:val="No List"/>
     <w:uiPriority w:val="99"/>
     <w:semiHidden/>
     <w:unhideWhenUsed/>
   </w:style>
-  <w:style w:type="character" w:customStyle="1" w:styleId="10">
-    <w:name w:val="Заголовок 1 Знак"/>
-    <w:basedOn w:val="a0"/>
-    <w:link w:val="1"/>
+  <w:style w:type="character" w:customStyle="1" w:styleId="Titre1Car">
+    <w:name w:val="Titre 1 Car"/>
+    <w:basedOn w:val="Policepardfaut"/>
+    <w:link w:val="Titre1"/>
     <w:uiPriority w:val="9"/>
     <w:rsid w:val="00085627"/>
     <w:rPr>
@@ -1318,10 +1152,10 @@
       <w:szCs w:val="32"/>
     </w:rPr>
   </w:style>
-  <w:style w:type="character" w:customStyle="1" w:styleId="20">
-    <w:name w:val="Заголовок 2 Знак"/>
-    <w:basedOn w:val="a0"/>
-    <w:link w:val="2"/>
+  <w:style w:type="character" w:customStyle="1" w:styleId="Titre2Car">
+    <w:name w:val="Titre 2 Car"/>
+    <w:basedOn w:val="Policepardfaut"/>
+    <w:link w:val="Titre2"/>
     <w:uiPriority w:val="9"/>
     <w:rsid w:val="00085627"/>
     <w:rPr>
@@ -1331,9 +1165,9 @@
       <w:szCs w:val="26"/>
     </w:rPr>
   </w:style>
-  <w:style w:type="paragraph" w:styleId="a3">
+  <w:style w:type="paragraph" w:styleId="Paragraphedeliste">
     <w:name w:val="List Paragraph"/>
-    <w:basedOn w:val="a"/>
+    <w:basedOn w:val="Normal"/>
     <w:uiPriority w:val="34"/>
     <w:qFormat/>
     <w:rsid w:val="00EB7B16"/>

</xml_diff>